<commit_message>
Documento de equivalencias v.0.1 Linguagens documentadas até agora: Java
</commit_message>
<xml_diff>
--- a/equivalencias_Portugol.docx
+++ b/equivalencias_Portugol.docx
@@ -4,6 +4,10 @@
   <w:body>
     <w:sdt>
       <w:sdtPr>
+        <w:rPr>
+          <w:rFonts w:eastAsiaTheme="minorHAnsi"/>
+          <w:lang w:val="pt-PT"/>
+        </w:rPr>
         <w:id w:val="792786158"/>
         <w:docPartObj>
           <w:docPartGallery w:val="Cover Pages"/>
@@ -12,12 +16,10 @@
       </w:sdtPr>
       <w:sdtEndPr>
         <w:rPr>
-          <w:rFonts w:eastAsiaTheme="minorHAnsi"/>
           <w:bCs/>
           <w:i/>
           <w:iCs/>
           <w:noProof/>
-          <w:lang w:val="pt-PT"/>
         </w:rPr>
       </w:sdtEndPr>
       <w:sdtContent>
@@ -3639,6 +3641,7 @@
                                     <w:dataBinding w:prefixMappings="xmlns:ns0='http://purl.org/dc/elements/1.1/' xmlns:ns1='http://schemas.openxmlformats.org/package/2006/metadata/core-properties' " w:xpath="/ns1:coreProperties[1]/ns0:creator[1]" w:storeItemID="{6C3C8BC8-F283-45AE-878A-BAB7291924A1}"/>
                                     <w:text/>
                                   </w:sdtPr>
+                                  <w:sdtEndPr/>
                                   <w:sdtContent>
                                     <w:proofErr w:type="spellStart"/>
                                     <w:r>
@@ -3699,6 +3702,7 @@
                                     <w:dataBinding w:prefixMappings="xmlns:ns0='http://schemas.openxmlformats.org/officeDocument/2006/extended-properties' " w:xpath="/ns0:Properties[1]/ns0:Company[1]" w:storeItemID="{6668398D-A668-4E3E-A5EB-62B293D839F1}"/>
                                     <w:text/>
                                   </w:sdtPr>
+                                  <w:sdtEndPr/>
                                   <w:sdtContent>
                                     <w:r>
                                       <w:rPr>
@@ -3943,6 +3947,7 @@
                                     <w:dataBinding w:prefixMappings="xmlns:ns0='http://purl.org/dc/elements/1.1/' xmlns:ns1='http://schemas.openxmlformats.org/package/2006/metadata/core-properties' " w:xpath="/ns1:coreProperties[1]/ns0:title[1]" w:storeItemID="{6C3C8BC8-F283-45AE-878A-BAB7291924A1}"/>
                                     <w:text/>
                                   </w:sdtPr>
+                                  <w:sdtEndPr/>
                                   <w:sdtContent>
                                     <w:proofErr w:type="spellStart"/>
                                     <w:r>
@@ -3989,6 +3994,7 @@
                                     <w:dataBinding w:prefixMappings="xmlns:ns0='http://purl.org/dc/elements/1.1/' xmlns:ns1='http://schemas.openxmlformats.org/package/2006/metadata/core-properties' " w:xpath="/ns1:coreProperties[1]/ns0:subject[1]" w:storeItemID="{6C3C8BC8-F283-45AE-878A-BAB7291924A1}"/>
                                     <w:text/>
                                   </w:sdtPr>
+                                  <w:sdtEndPr/>
                                   <w:sdtContent>
                                     <w:r>
                                       <w:rPr>
@@ -4201,14 +4207,12 @@
               <w:lang w:val="pt-PT"/>
             </w:rPr>
           </w:pPr>
-          <w:proofErr w:type="spellStart"/>
           <w:r>
             <w:rPr>
               <w:lang w:val="pt-PT"/>
             </w:rPr>
-            <w:t>Contents</w:t>
+            <w:t>Índice</w:t>
           </w:r>
-          <w:proofErr w:type="spellEnd"/>
         </w:p>
         <w:p>
           <w:pPr>
@@ -5721,39 +5725,12 @@
     </w:p>
     <w:p>
       <w:pPr>
-        <w:pStyle w:val="Title"/>
-      </w:pPr>
-      <w:proofErr w:type="spellStart"/>
-      <w:r>
-        <w:lastRenderedPageBreak/>
-        <w:t>Portugol</w:t>
-      </w:r>
-      <w:proofErr w:type="spellEnd"/>
-    </w:p>
-    <w:p>
-      <w:pPr>
-        <w:pStyle w:val="Subtitle"/>
-        <w:spacing w:line="240" w:lineRule="auto"/>
-      </w:pPr>
-      <w:r>
-        <w:t>Equivalências</w:t>
-      </w:r>
-      <w:r>
-        <w:t xml:space="preserve"> de código às estruturas de fluxograma</w:t>
-      </w:r>
-    </w:p>
-    <w:p>
-      <w:pPr>
-        <w:spacing w:line="240" w:lineRule="auto"/>
-      </w:pPr>
-    </w:p>
-    <w:p>
-      <w:pPr>
         <w:pStyle w:val="Heading1"/>
         <w:spacing w:line="240" w:lineRule="auto"/>
       </w:pPr>
       <w:bookmarkStart w:id="0" w:name="_Toc356908038"/>
       <w:r>
+        <w:lastRenderedPageBreak/>
         <w:t>Java</w:t>
       </w:r>
       <w:bookmarkEnd w:id="0"/>
@@ -5815,13 +5792,7 @@
         <w:t>U</w:t>
       </w:r>
       <w:r>
-        <w:t>sa o ponto e virgula (;) para terminar uma linha de código</w:t>
-      </w:r>
-      <w:r>
-        <w:t>.</w:t>
-      </w:r>
-      <w:r>
-        <w:t xml:space="preserve"> </w:t>
+        <w:t xml:space="preserve">sa o ponto e virgula (;) para terminar uma linha de código. </w:t>
       </w:r>
     </w:p>
     <w:p>
@@ -6245,10 +6216,7 @@
       </w:r>
       <w:proofErr w:type="spellEnd"/>
       <w:r>
-        <w:t xml:space="preserve"> =5.3</w:t>
-      </w:r>
-      <w:r>
-        <w:t>;</w:t>
+        <w:t xml:space="preserve"> =5.3;</w:t>
       </w:r>
     </w:p>
     <w:p>
@@ -6340,13 +6308,7 @@
         <w:rPr>
           <w:lang w:val="en-US"/>
         </w:rPr>
-        <w:t>variavel</w:t>
-      </w:r>
-      <w:r>
-        <w:rPr>
-          <w:lang w:val="en-US"/>
-        </w:rPr>
-        <w:t>_1</w:t>
+        <w:t>variavel_1</w:t>
       </w:r>
       <w:r>
         <w:rPr>
@@ -6382,7 +6344,6 @@
         <w:rPr>
           <w:b/>
         </w:rPr>
-        <w:lastRenderedPageBreak/>
         <w:t>Nota</w:t>
       </w:r>
       <w:r>
@@ -6487,6 +6448,7 @@
       </w:pPr>
       <w:proofErr w:type="spellStart"/>
       <w:r>
+        <w:lastRenderedPageBreak/>
         <w:t>Float</w:t>
       </w:r>
       <w:proofErr w:type="spellEnd"/>
@@ -6506,6 +6468,9 @@
       </w:r>
       <w:r>
         <w:t>=100.9F</w:t>
+      </w:r>
+      <w:r>
+        <w:t>;</w:t>
       </w:r>
     </w:p>
     <w:p>
@@ -6540,6 +6505,9 @@
       <w:r>
         <w:t xml:space="preserve"> termina com F</w:t>
       </w:r>
+      <w:r>
+        <w:t xml:space="preserve"> ou f</w:t>
+      </w:r>
     </w:p>
     <w:p>
       <w:pPr>
@@ -6598,6 +6566,12 @@
         </w:rPr>
         <w:t>=1000000L</w:t>
       </w:r>
+      <w:r>
+        <w:rPr>
+          <w:lang w:val="en-US"/>
+        </w:rPr>
+        <w:t>;</w:t>
+      </w:r>
     </w:p>
     <w:p>
       <w:pPr>
@@ -6627,6 +6601,9 @@
       <w:proofErr w:type="spellEnd"/>
       <w:r>
         <w:t xml:space="preserve"> termina com L</w:t>
+      </w:r>
+      <w:r>
+        <w:t xml:space="preserve"> ou l</w:t>
       </w:r>
     </w:p>
     <w:p>
@@ -6961,10 +6938,7 @@
     <w:p/>
     <w:p>
       <w:r>
-        <w:t>Para l</w:t>
-      </w:r>
-      <w:r>
-        <w:t>er do teclado</w:t>
+        <w:t>Para ler do teclado</w:t>
       </w:r>
       <w:r>
         <w:t>,</w:t>
@@ -7082,22 +7056,25 @@
         <w:t xml:space="preserve">System.in); </w:t>
       </w:r>
     </w:p>
+    <w:p>
+      <w:pPr>
+        <w:rPr>
+          <w:lang w:val="en-US"/>
+        </w:rPr>
+      </w:pPr>
+    </w:p>
+    <w:p>
+      <w:r>
+        <w:t>De</w:t>
+      </w:r>
+      <w:r>
+        <w:t xml:space="preserve"> seguida podemos fazer a leitura propriamente dita.</w:t>
+      </w:r>
+    </w:p>
     <w:p/>
     <w:p>
       <w:r>
-        <w:t>De</w:t>
-      </w:r>
-      <w:r>
-        <w:t xml:space="preserve"> seguida podemos fazer a leitura propriamente dita.</w:t>
-      </w:r>
-    </w:p>
-    <w:p/>
-    <w:p>
-      <w:r>
-        <w:t>Para ler</w:t>
-      </w:r>
-      <w:r>
-        <w:t xml:space="preserve"> uma </w:t>
+        <w:t xml:space="preserve">Para ler uma </w:t>
       </w:r>
       <w:proofErr w:type="spellStart"/>
       <w:r>
@@ -7134,14 +7111,7 @@
     <w:p/>
     <w:p>
       <w:r>
-        <w:lastRenderedPageBreak/>
-        <w:t>Para ler</w:t>
-      </w:r>
-      <w:r>
-        <w:t xml:space="preserve"> um inteiro</w:t>
-      </w:r>
-      <w:r>
-        <w:t>:</w:t>
+        <w:t>Para ler um inteiro:</w:t>
       </w:r>
     </w:p>
     <w:p>
@@ -7168,12 +7138,11 @@
       </w:r>
     </w:p>
     <w:p/>
-    <w:p>
-      <w:r>
-        <w:t>Para ler</w:t>
-      </w:r>
-      <w:r>
-        <w:t xml:space="preserve"> um </w:t>
+    <w:p/>
+    <w:p>
+      <w:r>
+        <w:lastRenderedPageBreak/>
+        <w:t xml:space="preserve">Para ler um </w:t>
       </w:r>
       <w:proofErr w:type="spellStart"/>
       <w:r>
@@ -7402,63 +7371,55 @@
         <w:t>"</w:t>
       </w:r>
       <w:r>
-        <w:t>mensagem</w:t>
+        <w:t xml:space="preserve">mensagem </w:t>
+      </w:r>
+      <w:r>
+        <w:t>");</w:t>
+      </w:r>
+    </w:p>
+    <w:p>
+      <w:r>
+        <w:tab/>
+      </w:r>
+    </w:p>
+    <w:p>
+      <w:r>
+        <w:t>Para escrever no ecrã</w:t>
+      </w:r>
+      <w:r>
+        <w:t xml:space="preserve"> a mensagem, juntamente com o valor de uma </w:t>
+      </w:r>
+      <w:r>
+        <w:t>variável:</w:t>
+      </w:r>
+      <w:r>
+        <w:tab/>
+      </w:r>
+    </w:p>
+    <w:p>
+      <w:r>
+        <w:tab/>
+      </w:r>
+      <w:proofErr w:type="spellStart"/>
+      <w:r>
+        <w:t>System.out.</w:t>
+      </w:r>
+      <w:proofErr w:type="gramStart"/>
+      <w:r>
+        <w:t>print</w:t>
+      </w:r>
+      <w:proofErr w:type="spellEnd"/>
+      <w:r>
+        <w:t>(</w:t>
+      </w:r>
+      <w:proofErr w:type="gramEnd"/>
+      <w:r>
+        <w:t>"Inserir texto aqui"</w:t>
       </w:r>
       <w:r>
         <w:t xml:space="preserve"> </w:t>
       </w:r>
       <w:r>
-        <w:t>");</w:t>
-      </w:r>
-    </w:p>
-    <w:p>
-      <w:r>
-        <w:tab/>
-      </w:r>
-    </w:p>
-    <w:p>
-      <w:r>
-        <w:t>Para escrever no ecrã</w:t>
-      </w:r>
-      <w:r>
-        <w:t xml:space="preserve"> a mensagem, juntamente com o valor de uma </w:t>
-      </w:r>
-      <w:r>
-        <w:t>variável:</w:t>
-      </w:r>
-      <w:r>
-        <w:tab/>
-      </w:r>
-    </w:p>
-    <w:p>
-      <w:pPr>
-        <w:rPr>
-          <w:lang w:val="en-US"/>
-        </w:rPr>
-      </w:pPr>
-      <w:r>
-        <w:tab/>
-      </w:r>
-      <w:proofErr w:type="spellStart"/>
-      <w:r>
-        <w:t>System.out.</w:t>
-      </w:r>
-      <w:proofErr w:type="gramStart"/>
-      <w:r>
-        <w:t>print</w:t>
-      </w:r>
-      <w:proofErr w:type="spellEnd"/>
-      <w:r>
-        <w:t>(</w:t>
-      </w:r>
-      <w:proofErr w:type="gramEnd"/>
-      <w:r>
-        <w:t>"Inserir texto aqui"</w:t>
-      </w:r>
-      <w:r>
-        <w:t xml:space="preserve"> </w:t>
-      </w:r>
-      <w:r>
         <w:t>+</w:t>
       </w:r>
       <w:r>
@@ -7468,13 +7429,7 @@
         <w:t>);</w:t>
       </w:r>
     </w:p>
-    <w:p>
-      <w:pPr>
-        <w:rPr>
-          <w:lang w:val="en-US"/>
-        </w:rPr>
-      </w:pPr>
-    </w:p>
+    <w:p/>
     <w:p>
       <w:pPr>
         <w:pStyle w:val="Heading2"/>
@@ -7683,59 +7638,60 @@
     <w:p>
       <w:pPr>
         <w:ind w:firstLine="708"/>
-      </w:pPr>
+        <w:rPr>
+          <w:lang w:val="en-US"/>
+        </w:rPr>
+      </w:pPr>
+      <w:proofErr w:type="gramStart"/>
+      <w:r>
+        <w:rPr>
+          <w:lang w:val="en-US"/>
+        </w:rPr>
+        <w:t>public</w:t>
+      </w:r>
+      <w:proofErr w:type="gramEnd"/>
+      <w:r>
+        <w:rPr>
+          <w:lang w:val="en-US"/>
+        </w:rPr>
+        <w:t xml:space="preserve"> static void main(String[] </w:t>
+      </w:r>
       <w:proofErr w:type="spellStart"/>
-      <w:proofErr w:type="gramStart"/>
-      <w:r>
-        <w:t>public</w:t>
+      <w:r>
+        <w:rPr>
+          <w:lang w:val="en-US"/>
+        </w:rPr>
+        <w:t>args</w:t>
       </w:r>
       <w:proofErr w:type="spellEnd"/>
-      <w:proofErr w:type="gramEnd"/>
-      <w:r>
-        <w:t xml:space="preserve"> </w:t>
-      </w:r>
-      <w:proofErr w:type="spellStart"/>
-      <w:r>
-        <w:t>static</w:t>
-      </w:r>
-      <w:proofErr w:type="spellEnd"/>
-      <w:r>
-        <w:t xml:space="preserve"> </w:t>
-      </w:r>
-      <w:proofErr w:type="spellStart"/>
-      <w:r>
-        <w:t>void</w:t>
-      </w:r>
-      <w:proofErr w:type="spellEnd"/>
-      <w:r>
-        <w:t xml:space="preserve"> </w:t>
-      </w:r>
-      <w:proofErr w:type="spellStart"/>
-      <w:r>
-        <w:t>main</w:t>
-      </w:r>
-      <w:proofErr w:type="spellEnd"/>
-      <w:r>
-        <w:t>(</w:t>
-      </w:r>
-      <w:proofErr w:type="spellStart"/>
-      <w:r>
-        <w:t>String</w:t>
-      </w:r>
-      <w:proofErr w:type="spellEnd"/>
-      <w:r>
-        <w:t xml:space="preserve">[] </w:t>
-      </w:r>
-      <w:proofErr w:type="spellStart"/>
-      <w:r>
-        <w:t>args</w:t>
-      </w:r>
-      <w:proofErr w:type="spellEnd"/>
-      <w:r>
+      <w:r>
+        <w:rPr>
+          <w:lang w:val="en-US"/>
+        </w:rPr>
         <w:t>) {</w:t>
       </w:r>
     </w:p>
-    <w:p/>
+    <w:p>
+      <w:pPr>
+        <w:rPr>
+          <w:lang w:val="en-US"/>
+        </w:rPr>
+      </w:pPr>
+    </w:p>
+    <w:p>
+      <w:pPr>
+        <w:rPr>
+          <w:rFonts w:asciiTheme="majorHAnsi" w:eastAsiaTheme="majorEastAsia" w:hAnsiTheme="majorHAnsi" w:cstheme="majorBidi"/>
+          <w:color w:val="2E74B5" w:themeColor="accent1" w:themeShade="BF"/>
+          <w:sz w:val="32"/>
+          <w:szCs w:val="26"/>
+        </w:rPr>
+      </w:pPr>
+      <w:bookmarkStart w:id="8" w:name="_Toc356908046"/>
+      <w:r>
+        <w:br w:type="page"/>
+      </w:r>
+    </w:p>
     <w:p>
       <w:pPr>
         <w:pStyle w:val="Heading2"/>
@@ -7743,7 +7699,6 @@
           <w:i/>
         </w:rPr>
       </w:pPr>
-      <w:bookmarkStart w:id="8" w:name="_Toc356908046"/>
       <w:r>
         <w:lastRenderedPageBreak/>
         <w:t xml:space="preserve">Estrutura </w:t>
@@ -7876,8 +7831,23 @@
       </w:r>
     </w:p>
     <w:p/>
-    <w:p/>
-    <w:p>
+    <w:p>
+      <w:r>
+        <w:t xml:space="preserve">Para fechar uma classe ou o </w:t>
+      </w:r>
+      <w:proofErr w:type="spellStart"/>
+      <w:r>
+        <w:t>main</w:t>
+      </w:r>
+      <w:proofErr w:type="spellEnd"/>
+      <w:r>
+        <w:t>:</w:t>
+      </w:r>
+    </w:p>
+    <w:p>
+      <w:pPr>
+        <w:ind w:firstLine="708"/>
+      </w:pPr>
       <w:r>
         <w:t>}</w:t>
       </w:r>
@@ -8276,69 +8246,42 @@
           <w:sz w:val="24"/>
           <w:szCs w:val="24"/>
           <w:u w:val="single"/>
-          <w:lang w:val="en-US"/>
-        </w:rPr>
-      </w:pPr>
-      <w:r>
-        <w:rPr>
-          <w:lang w:val="en-US"/>
-        </w:rPr>
+        </w:rPr>
+      </w:pPr>
+      <w:r>
         <w:br w:type="page"/>
       </w:r>
     </w:p>
     <w:p>
       <w:pPr>
         <w:pStyle w:val="Heading3"/>
-        <w:rPr>
-          <w:lang w:val="en-US"/>
-        </w:rPr>
       </w:pPr>
       <w:bookmarkStart w:id="11" w:name="_Toc356908049"/>
+      <w:r>
+        <w:lastRenderedPageBreak/>
+        <w:t xml:space="preserve">Condição </w:t>
+      </w:r>
       <w:proofErr w:type="spellStart"/>
       <w:r>
-        <w:rPr>
-          <w:lang w:val="en-US"/>
-        </w:rPr>
-        <w:lastRenderedPageBreak/>
-        <w:t>Condição</w:t>
+        <w:t>if</w:t>
       </w:r>
       <w:proofErr w:type="spellEnd"/>
       <w:r>
-        <w:rPr>
-          <w:lang w:val="en-US"/>
-        </w:rPr>
-        <w:t xml:space="preserve"> if</w:t>
-      </w:r>
-      <w:r>
-        <w:rPr>
-          <w:lang w:val="en-US"/>
-        </w:rPr>
         <w:t xml:space="preserve"> </w:t>
       </w:r>
-      <w:r>
-        <w:rPr>
-          <w:lang w:val="en-US"/>
-        </w:rPr>
+      <w:proofErr w:type="spellStart"/>
+      <w:r>
         <w:t>else</w:t>
       </w:r>
       <w:bookmarkEnd w:id="11"/>
-    </w:p>
-    <w:p>
-      <w:pPr>
-        <w:rPr>
-          <w:lang w:val="en-US"/>
-        </w:rPr>
-      </w:pPr>
-    </w:p>
-    <w:p>
-      <w:pPr>
-        <w:rPr>
-          <w:lang w:val="en-US"/>
-        </w:rPr>
-      </w:pPr>
-      <w:r>
-        <w:rPr>
-          <w:lang w:val="en-US"/>
+      <w:proofErr w:type="spellEnd"/>
+    </w:p>
+    <w:p/>
+    <w:p>
+      <w:r>
+        <w:rPr>
+          <w:noProof/>
+          <w:lang w:eastAsia="pt-PT"/>
         </w:rPr>
         <mc:AlternateContent>
           <mc:Choice Requires="wps">
@@ -8441,7 +8384,8 @@
       </w:r>
       <w:r>
         <w:rPr>
-          <w:lang w:val="en-US"/>
+          <w:noProof/>
+          <w:lang w:eastAsia="pt-PT"/>
         </w:rPr>
         <mc:AlternateContent>
           <mc:Choice Requires="wps">
@@ -8509,9 +8453,6 @@
     <w:p>
       <w:pPr>
         <w:ind w:firstLine="708"/>
-        <w:rPr>
-          <w:lang w:val="en-US"/>
-        </w:rPr>
       </w:pPr>
       <w:r>
         <w:rPr>
@@ -8603,13 +8544,11 @@
     <w:p>
       <w:pPr>
         <w:ind w:firstLine="708"/>
-        <w:rPr>
-          <w:lang w:val="en-US"/>
-        </w:rPr>
-      </w:pPr>
-      <w:r>
-        <w:rPr>
-          <w:lang w:val="en-US"/>
+      </w:pPr>
+      <w:r>
+        <w:rPr>
+          <w:noProof/>
+          <w:lang w:eastAsia="pt-PT"/>
         </w:rPr>
         <mc:AlternateContent>
           <mc:Choice Requires="wps">
@@ -8711,13 +8650,11 @@
     <w:p>
       <w:pPr>
         <w:ind w:firstLine="708"/>
-        <w:rPr>
-          <w:lang w:val="en-US"/>
-        </w:rPr>
-      </w:pPr>
-      <w:r>
-        <w:rPr>
-          <w:lang w:val="en-US"/>
+      </w:pPr>
+      <w:r>
+        <w:rPr>
+          <w:noProof/>
+          <w:lang w:eastAsia="pt-PT"/>
         </w:rPr>
         <mc:AlternateContent>
           <mc:Choice Requires="wps">
@@ -8823,91 +8760,35 @@
     <w:p>
       <w:pPr>
         <w:ind w:firstLine="708"/>
-        <w:rPr>
-          <w:lang w:val="en-US"/>
-        </w:rPr>
       </w:pPr>
     </w:p>
     <w:p>
       <w:pPr>
         <w:ind w:firstLine="708"/>
-        <w:rPr>
-          <w:lang w:val="en-US"/>
-        </w:rPr>
       </w:pPr>
     </w:p>
     <w:p>
       <w:pPr>
         <w:ind w:firstLine="708"/>
-        <w:rPr>
-          <w:lang w:val="en-US"/>
-        </w:rPr>
-      </w:pPr>
-    </w:p>
-    <w:p>
-      <w:pPr>
-        <w:rPr>
-          <w:lang w:val="en-US"/>
-        </w:rPr>
-      </w:pPr>
-      <w:r>
-        <w:rPr>
-          <w:lang w:val="en-US"/>
-        </w:rPr>
-        <w:t>If (</w:t>
-      </w:r>
+      </w:pPr>
+    </w:p>
+    <w:p>
       <w:proofErr w:type="spellStart"/>
       <w:r>
+        <w:t>If</w:t>
+      </w:r>
+      <w:proofErr w:type="spellEnd"/>
+      <w:r>
+        <w:t xml:space="preserve"> (</w:t>
+      </w:r>
+      <w:r>
         <w:rPr>
           <w:i/>
-          <w:lang w:val="en-US"/>
         </w:rPr>
         <w:t>condição</w:t>
       </w:r>
-      <w:proofErr w:type="spellEnd"/>
-      <w:r>
-        <w:rPr>
-          <w:lang w:val="en-US"/>
-        </w:rPr>
+      <w:r>
         <w:t>) {</w:t>
-      </w:r>
-    </w:p>
-    <w:p>
-      <w:pPr>
-        <w:ind w:firstLine="708"/>
-      </w:pPr>
-      <w:r>
-        <w:rPr>
-          <w:color w:val="7F7F7F" w:themeColor="text1" w:themeTint="80"/>
-        </w:rPr>
-        <w:t>Instruções</w:t>
-      </w:r>
-    </w:p>
-    <w:p>
-      <w:pPr>
-        <w:rPr>
-          <w:lang w:val="en-US"/>
-        </w:rPr>
-      </w:pPr>
-      <w:r>
-        <w:rPr>
-          <w:lang w:val="en-US"/>
-        </w:rPr>
-        <w:tab/>
-      </w:r>
-      <w:proofErr w:type="gramStart"/>
-      <w:r>
-        <w:rPr>
-          <w:lang w:val="en-US"/>
-        </w:rPr>
-        <w:t>}else</w:t>
-      </w:r>
-      <w:proofErr w:type="gramEnd"/>
-      <w:r>
-        <w:rPr>
-          <w:lang w:val="en-US"/>
-        </w:rPr>
-        <w:t xml:space="preserve"> {</w:t>
       </w:r>
     </w:p>
     <w:p>
@@ -8926,6 +8807,33 @@
         <w:tab/>
         <w:t>}</w:t>
       </w:r>
+      <w:proofErr w:type="spellStart"/>
+      <w:proofErr w:type="gramStart"/>
+      <w:r>
+        <w:t>else</w:t>
+      </w:r>
+      <w:proofErr w:type="spellEnd"/>
+      <w:proofErr w:type="gramEnd"/>
+      <w:r>
+        <w:t xml:space="preserve"> {</w:t>
+      </w:r>
+    </w:p>
+    <w:p>
+      <w:pPr>
+        <w:ind w:firstLine="708"/>
+      </w:pPr>
+      <w:r>
+        <w:rPr>
+          <w:color w:val="7F7F7F" w:themeColor="text1" w:themeTint="80"/>
+        </w:rPr>
+        <w:t>Instruções</w:t>
+      </w:r>
+    </w:p>
+    <w:p>
+      <w:r>
+        <w:tab/>
+        <w:t>}</w:t>
+      </w:r>
     </w:p>
     <w:p>
       <w:pPr>
@@ -8952,38 +8860,27 @@
     <w:p>
       <w:pPr>
         <w:pStyle w:val="Heading3"/>
-        <w:rPr>
-          <w:lang w:val="en-US"/>
-        </w:rPr>
       </w:pPr>
       <w:bookmarkStart w:id="12" w:name="_Toc356908050"/>
       <w:r>
         <w:t>Condição</w:t>
       </w:r>
       <w:r>
-        <w:rPr>
-          <w:lang w:val="en-US"/>
-        </w:rPr>
-        <w:t xml:space="preserve"> while</w:t>
+        <w:t xml:space="preserve"> </w:t>
+      </w:r>
+      <w:proofErr w:type="spellStart"/>
+      <w:r>
+        <w:t>while</w:t>
       </w:r>
       <w:bookmarkEnd w:id="12"/>
-    </w:p>
-    <w:p>
-      <w:pPr>
-        <w:rPr>
-          <w:lang w:val="en-US"/>
-        </w:rPr>
-      </w:pPr>
-    </w:p>
-    <w:p>
-      <w:pPr>
-        <w:rPr>
-          <w:lang w:val="en-US"/>
-        </w:rPr>
-      </w:pPr>
-      <w:r>
-        <w:rPr>
-          <w:lang w:val="en-US"/>
+      <w:proofErr w:type="spellEnd"/>
+    </w:p>
+    <w:p/>
+    <w:p>
+      <w:r>
+        <w:rPr>
+          <w:noProof/>
+          <w:lang w:eastAsia="pt-PT"/>
         </w:rPr>
         <mc:AlternateContent>
           <mc:Choice Requires="wps">
@@ -9086,11 +8983,6 @@
       </w:r>
     </w:p>
     <w:p>
-      <w:pPr>
-        <w:rPr>
-          <w:lang w:val="en-US"/>
-        </w:rPr>
-      </w:pPr>
       <w:r>
         <w:rPr>
           <w:noProof/>
@@ -9425,7 +9317,8 @@
       </w:r>
       <w:r>
         <w:rPr>
-          <w:lang w:val="en-US"/>
+          <w:noProof/>
+          <w:lang w:eastAsia="pt-PT"/>
         </w:rPr>
         <mc:AlternateContent>
           <mc:Choice Requires="wps">
@@ -9603,19 +9496,8 @@
         </mc:AlternateContent>
       </w:r>
     </w:p>
-    <w:p>
-      <w:pPr>
-        <w:rPr>
-          <w:lang w:val="en-US"/>
-        </w:rPr>
-      </w:pPr>
-    </w:p>
-    <w:p>
-      <w:pPr>
-        <w:rPr>
-          <w:lang w:val="en-US"/>
-        </w:rPr>
-      </w:pPr>
+    <w:p/>
+    <w:p>
       <w:r>
         <w:rPr>
           <w:noProof/>
@@ -9684,33 +9566,16 @@
         </mc:AlternateContent>
       </w:r>
     </w:p>
-    <w:p>
-      <w:pPr>
-        <w:rPr>
-          <w:lang w:val="en-US"/>
-        </w:rPr>
-      </w:pPr>
-    </w:p>
-    <w:p>
-      <w:pPr>
-        <w:rPr>
-          <w:lang w:val="en-US"/>
-        </w:rPr>
-      </w:pPr>
-      <w:r>
-        <w:rPr>
-          <w:lang w:val="en-US"/>
-        </w:rPr>
+    <w:p/>
+    <w:p>
+      <w:r>
         <w:tab/>
       </w:r>
     </w:p>
     <w:p>
       <w:proofErr w:type="spellStart"/>
       <w:r>
-        <w:t>W</w:t>
-      </w:r>
-      <w:r>
-        <w:t>hile</w:t>
+        <w:t>While</w:t>
       </w:r>
       <w:proofErr w:type="spellEnd"/>
       <w:r>
@@ -9779,9 +9644,6 @@
     <w:p>
       <w:pPr>
         <w:pStyle w:val="Heading3"/>
-        <w:rPr>
-          <w:lang w:val="en-US"/>
-        </w:rPr>
       </w:pPr>
       <w:bookmarkStart w:id="13" w:name="_Toc356908051"/>
       <w:r>
@@ -9789,26 +9651,17 @@
         <w:t xml:space="preserve">Condição </w:t>
       </w:r>
       <w:r>
-        <w:rPr>
-          <w:lang w:val="en-US"/>
-        </w:rPr>
-        <w:t>do while</w:t>
+        <w:t xml:space="preserve">do </w:t>
+      </w:r>
+      <w:proofErr w:type="spellStart"/>
+      <w:r>
+        <w:t>while</w:t>
       </w:r>
       <w:bookmarkEnd w:id="13"/>
-    </w:p>
-    <w:p>
-      <w:pPr>
-        <w:rPr>
-          <w:lang w:val="en-US"/>
-        </w:rPr>
-      </w:pPr>
-    </w:p>
-    <w:p>
-      <w:pPr>
-        <w:rPr>
-          <w:lang w:val="en-US"/>
-        </w:rPr>
-      </w:pPr>
+      <w:proofErr w:type="spellEnd"/>
+    </w:p>
+    <w:p/>
+    <w:p>
       <w:r>
         <w:rPr>
           <w:noProof/>
@@ -10083,11 +9936,6 @@
       </w:r>
     </w:p>
     <w:p>
-      <w:pPr>
-        <w:rPr>
-          <w:lang w:val="en-US"/>
-        </w:rPr>
-      </w:pPr>
       <w:r>
         <w:rPr>
           <w:noProof/>
@@ -10191,11 +10039,6 @@
       </w:r>
     </w:p>
     <w:p>
-      <w:pPr>
-        <w:rPr>
-          <w:lang w:val="en-US"/>
-        </w:rPr>
-      </w:pPr>
       <w:r>
         <w:rPr>
           <w:noProof/>
@@ -10265,11 +10108,6 @@
       </w:r>
     </w:p>
     <w:p>
-      <w:pPr>
-        <w:rPr>
-          <w:lang w:val="en-US"/>
-        </w:rPr>
-      </w:pPr>
       <w:r>
         <w:rPr>
           <w:noProof/>
@@ -10377,7 +10215,8 @@
       </w:r>
       <w:r>
         <w:rPr>
-          <w:lang w:val="en-US"/>
+          <w:noProof/>
+          <w:lang w:eastAsia="pt-PT"/>
         </w:rPr>
         <mc:AlternateContent>
           <mc:Choice Requires="wps">
@@ -10479,26 +10318,9 @@
         </mc:AlternateContent>
       </w:r>
     </w:p>
-    <w:p>
-      <w:pPr>
-        <w:rPr>
-          <w:lang w:val="en-US"/>
-        </w:rPr>
-      </w:pPr>
-    </w:p>
-    <w:p>
-      <w:pPr>
-        <w:rPr>
-          <w:lang w:val="en-US"/>
-        </w:rPr>
-      </w:pPr>
-    </w:p>
-    <w:p>
-      <w:pPr>
-        <w:rPr>
-          <w:lang w:val="en-US"/>
-        </w:rPr>
-      </w:pPr>
+    <w:p/>
+    <w:p/>
+    <w:p>
       <w:r>
         <w:rPr>
           <w:noProof/>
@@ -10554,12 +10376,7 @@
                             </w:pPr>
                             <w:proofErr w:type="gramStart"/>
                             <w:r>
-                              <w:t>f</w:t>
-                            </w:r>
-                            <w:bookmarkStart w:id="14" w:name="_GoBack"/>
-                            <w:bookmarkEnd w:id="14"/>
-                            <w:r>
-                              <w:t>alse</w:t>
+                              <w:t>false</w:t>
                             </w:r>
                             <w:proofErr w:type="gramEnd"/>
                           </w:p>
@@ -10678,34 +10495,17 @@
         </mc:AlternateContent>
       </w:r>
     </w:p>
-    <w:p>
-      <w:pPr>
-        <w:rPr>
-          <w:lang w:val="en-US"/>
-        </w:rPr>
-      </w:pPr>
-    </w:p>
-    <w:p>
-      <w:pPr>
-        <w:rPr>
-          <w:lang w:val="en-US"/>
-        </w:rPr>
-      </w:pPr>
-    </w:p>
-    <w:p>
-      <w:pPr>
-        <w:rPr>
-          <w:lang w:val="en-US"/>
-        </w:rPr>
-      </w:pPr>
+    <w:p/>
+    <w:p/>
+    <w:p>
       <w:proofErr w:type="gramStart"/>
       <w:r>
-        <w:rPr>
-          <w:lang w:val="en-US"/>
-        </w:rPr>
-        <w:t>do{</w:t>
+        <w:t>do</w:t>
       </w:r>
       <w:proofErr w:type="gramEnd"/>
+      <w:r>
+        <w:t>{</w:t>
+      </w:r>
     </w:p>
     <w:p>
       <w:pPr>
@@ -10771,22 +10571,22 @@
       <w:pPr>
         <w:pStyle w:val="Heading2"/>
       </w:pPr>
-      <w:bookmarkStart w:id="16" w:name="_Toc356908052"/>
+      <w:bookmarkStart w:id="14" w:name="_Toc356908052"/>
       <w:r>
         <w:t>Funções</w:t>
       </w:r>
-      <w:bookmarkEnd w:id="16"/>
+      <w:bookmarkEnd w:id="14"/>
     </w:p>
     <w:p/>
     <w:p>
       <w:pPr>
         <w:pStyle w:val="Heading3"/>
       </w:pPr>
-      <w:bookmarkStart w:id="17" w:name="_Toc356908053"/>
+      <w:bookmarkStart w:id="15" w:name="_Toc356908053"/>
       <w:r>
         <w:t>Definir funções</w:t>
       </w:r>
-      <w:bookmarkEnd w:id="17"/>
+      <w:bookmarkEnd w:id="15"/>
     </w:p>
     <w:p/>
     <w:p>
@@ -10851,198 +10651,212 @@
     <w:p/>
     <w:p>
       <w:pPr>
+        <w:rPr>
+          <w:rFonts w:asciiTheme="majorHAnsi" w:eastAsiaTheme="majorEastAsia" w:hAnsiTheme="majorHAnsi" w:cstheme="majorBidi"/>
+          <w:color w:val="1F4D78" w:themeColor="accent1" w:themeShade="7F"/>
+          <w:sz w:val="24"/>
+          <w:szCs w:val="24"/>
+          <w:u w:val="single"/>
+        </w:rPr>
+      </w:pPr>
+      <w:bookmarkStart w:id="16" w:name="_Toc356908054"/>
+      <w:r>
+        <w:br w:type="page"/>
+      </w:r>
+    </w:p>
+    <w:p>
+      <w:pPr>
         <w:pStyle w:val="Heading3"/>
       </w:pPr>
-      <w:bookmarkStart w:id="18" w:name="_Toc356908054"/>
-      <w:r>
+      <w:r>
+        <w:lastRenderedPageBreak/>
         <w:t>Chamada de funções</w:t>
       </w:r>
+      <w:bookmarkEnd w:id="16"/>
+    </w:p>
+    <w:p/>
+    <w:p>
+      <w:r>
+        <w:t xml:space="preserve">Chamada da função </w:t>
+      </w:r>
+      <w:r>
+        <w:rPr>
+          <w:i/>
+        </w:rPr>
+        <w:t>Exemplo</w:t>
+      </w:r>
+      <w:r>
+        <w:t>:</w:t>
+      </w:r>
+    </w:p>
+    <w:p>
+      <w:proofErr w:type="gramStart"/>
+      <w:r>
+        <w:t>Exemplo(</w:t>
+      </w:r>
+      <w:proofErr w:type="gramEnd"/>
+      <w:r>
+        <w:t xml:space="preserve">);        </w:t>
+      </w:r>
+    </w:p>
+    <w:p/>
+    <w:p>
+      <w:r>
+        <w:t xml:space="preserve">As funções podem também </w:t>
+      </w:r>
+      <w:r>
+        <w:t>ser</w:t>
+      </w:r>
+      <w:r>
+        <w:t xml:space="preserve"> </w:t>
+      </w:r>
+      <w:r>
+        <w:t>de vários tipos e receber parâmetros.</w:t>
+      </w:r>
+    </w:p>
+    <w:p/>
+    <w:p>
+      <w:r>
+        <w:t xml:space="preserve">Temos como exemplo uma função </w:t>
+      </w:r>
+      <w:r>
+        <w:t>do tipo inteiro</w:t>
+      </w:r>
+      <w:r>
+        <w:t xml:space="preserve"> que recebe o parâmetro </w:t>
+      </w:r>
+      <w:r>
+        <w:rPr>
+          <w:i/>
+        </w:rPr>
+        <w:t>k</w:t>
+      </w:r>
+      <w:r>
+        <w:t>:</w:t>
+      </w:r>
+    </w:p>
+    <w:p>
+      <w:pPr>
+        <w:rPr>
+          <w:lang w:val="en-US"/>
+        </w:rPr>
+      </w:pPr>
+      <w:proofErr w:type="gramStart"/>
+      <w:r>
+        <w:rPr>
+          <w:lang w:val="en-US"/>
+        </w:rPr>
+        <w:t>public</w:t>
+      </w:r>
+      <w:proofErr w:type="gramEnd"/>
+      <w:r>
+        <w:rPr>
+          <w:lang w:val="en-US"/>
+        </w:rPr>
+        <w:t xml:space="preserve"> static </w:t>
+      </w:r>
+      <w:proofErr w:type="spellStart"/>
+      <w:r>
+        <w:rPr>
+          <w:lang w:val="en-US"/>
+        </w:rPr>
+        <w:t>int</w:t>
+      </w:r>
+      <w:proofErr w:type="spellEnd"/>
+      <w:r>
+        <w:rPr>
+          <w:lang w:val="en-US"/>
+        </w:rPr>
+        <w:t xml:space="preserve"> fact(</w:t>
+      </w:r>
+      <w:proofErr w:type="spellStart"/>
+      <w:r>
+        <w:rPr>
+          <w:lang w:val="en-US"/>
+        </w:rPr>
+        <w:t>int</w:t>
+      </w:r>
+      <w:proofErr w:type="spellEnd"/>
+      <w:r>
+        <w:rPr>
+          <w:lang w:val="en-US"/>
+        </w:rPr>
+        <w:t xml:space="preserve"> k</w:t>
+      </w:r>
+      <w:r>
+        <w:rPr>
+          <w:lang w:val="en-US"/>
+        </w:rPr>
+        <w:t xml:space="preserve">) </w:t>
+      </w:r>
+      <w:r>
+        <w:rPr>
+          <w:lang w:val="en-US"/>
+        </w:rPr>
+        <w:t>{</w:t>
+      </w:r>
+    </w:p>
+    <w:p>
+      <w:pPr>
+        <w:ind w:firstLine="708"/>
+      </w:pPr>
+      <w:proofErr w:type="gramStart"/>
+      <w:r>
+        <w:t>instruções</w:t>
+      </w:r>
+      <w:proofErr w:type="gramEnd"/>
+      <w:r>
+        <w:t>;</w:t>
+      </w:r>
+      <w:r>
+        <w:t xml:space="preserve">       </w:t>
+      </w:r>
+    </w:p>
+    <w:p>
+      <w:r>
+        <w:t xml:space="preserve">    }      </w:t>
+      </w:r>
+      <w:r>
+        <w:tab/>
+      </w:r>
+      <w:r>
+        <w:tab/>
+      </w:r>
+      <w:r>
+        <w:tab/>
+      </w:r>
+      <w:r>
+        <w:tab/>
+      </w:r>
+    </w:p>
+    <w:p/>
+    <w:p>
+      <w:pPr>
+        <w:pStyle w:val="Heading2"/>
+      </w:pPr>
+      <w:bookmarkStart w:id="17" w:name="_Toc356908055"/>
+      <w:r>
+        <w:t>Operadores</w:t>
+      </w:r>
+      <w:bookmarkEnd w:id="17"/>
+      <w:r>
+        <w:t xml:space="preserve"> </w:t>
+      </w:r>
+    </w:p>
+    <w:p>
+      <w:pPr>
+        <w:pStyle w:val="Heading3"/>
+      </w:pPr>
+    </w:p>
+    <w:p>
+      <w:pPr>
+        <w:pStyle w:val="Heading3"/>
+      </w:pPr>
+      <w:bookmarkStart w:id="18" w:name="_Toc356908056"/>
+      <w:r>
+        <w:t>Aritméticos</w:t>
+      </w:r>
       <w:bookmarkEnd w:id="18"/>
-    </w:p>
-    <w:p/>
-    <w:p>
-      <w:r>
-        <w:t xml:space="preserve">Chamada da função </w:t>
-      </w:r>
-      <w:r>
-        <w:rPr>
-          <w:i/>
-        </w:rPr>
-        <w:t>Exemplo</w:t>
-      </w:r>
-      <w:r>
-        <w:t>:</w:t>
-      </w:r>
-    </w:p>
-    <w:p>
-      <w:proofErr w:type="gramStart"/>
-      <w:r>
-        <w:t>Exemplo(</w:t>
-      </w:r>
-      <w:proofErr w:type="gramEnd"/>
-      <w:r>
-        <w:t xml:space="preserve">);        </w:t>
-      </w:r>
-    </w:p>
-    <w:p/>
-    <w:p>
-      <w:r>
-        <w:t xml:space="preserve">As funções podem também </w:t>
-      </w:r>
-      <w:r>
-        <w:t>ser</w:t>
-      </w:r>
-      <w:r>
-        <w:t xml:space="preserve"> </w:t>
-      </w:r>
-      <w:r>
-        <w:t>de vários tipos e receber parâmetros.</w:t>
-      </w:r>
-    </w:p>
-    <w:p/>
-    <w:p>
-      <w:r>
-        <w:lastRenderedPageBreak/>
-        <w:t xml:space="preserve">Temos como exemplo uma função </w:t>
-      </w:r>
-      <w:r>
-        <w:t>do tipo inteiro</w:t>
-      </w:r>
-      <w:r>
-        <w:t xml:space="preserve"> que recebe o parâmetro </w:t>
-      </w:r>
-      <w:r>
-        <w:rPr>
-          <w:i/>
-        </w:rPr>
-        <w:t>k</w:t>
-      </w:r>
-      <w:r>
-        <w:t>:</w:t>
-      </w:r>
-    </w:p>
-    <w:p>
-      <w:pPr>
-        <w:rPr>
-          <w:lang w:val="en-US"/>
-        </w:rPr>
-      </w:pPr>
-      <w:proofErr w:type="gramStart"/>
-      <w:r>
-        <w:rPr>
-          <w:lang w:val="en-US"/>
-        </w:rPr>
-        <w:t>public</w:t>
-      </w:r>
-      <w:proofErr w:type="gramEnd"/>
-      <w:r>
-        <w:rPr>
-          <w:lang w:val="en-US"/>
-        </w:rPr>
-        <w:t xml:space="preserve"> static </w:t>
-      </w:r>
-      <w:proofErr w:type="spellStart"/>
-      <w:r>
-        <w:rPr>
-          <w:lang w:val="en-US"/>
-        </w:rPr>
-        <w:t>int</w:t>
-      </w:r>
-      <w:proofErr w:type="spellEnd"/>
-      <w:r>
-        <w:rPr>
-          <w:lang w:val="en-US"/>
-        </w:rPr>
-        <w:t xml:space="preserve"> fact(</w:t>
-      </w:r>
-      <w:proofErr w:type="spellStart"/>
-      <w:r>
-        <w:rPr>
-          <w:lang w:val="en-US"/>
-        </w:rPr>
-        <w:t>int</w:t>
-      </w:r>
-      <w:proofErr w:type="spellEnd"/>
-      <w:r>
-        <w:rPr>
-          <w:lang w:val="en-US"/>
-        </w:rPr>
-        <w:t xml:space="preserve"> k</w:t>
-      </w:r>
-      <w:r>
-        <w:rPr>
-          <w:lang w:val="en-US"/>
-        </w:rPr>
-        <w:t xml:space="preserve">) </w:t>
-      </w:r>
-      <w:r>
-        <w:rPr>
-          <w:lang w:val="en-US"/>
-        </w:rPr>
-        <w:t>{</w:t>
-      </w:r>
-    </w:p>
-    <w:p>
-      <w:pPr>
-        <w:ind w:firstLine="708"/>
-      </w:pPr>
-      <w:proofErr w:type="gramStart"/>
-      <w:r>
-        <w:t>instruções</w:t>
-      </w:r>
-      <w:proofErr w:type="gramEnd"/>
-      <w:r>
-        <w:t>;</w:t>
-      </w:r>
-      <w:r>
-        <w:t xml:space="preserve">       </w:t>
-      </w:r>
-    </w:p>
-    <w:p>
-      <w:r>
-        <w:t xml:space="preserve">    }      </w:t>
-      </w:r>
-      <w:r>
-        <w:tab/>
-      </w:r>
-      <w:r>
-        <w:tab/>
-      </w:r>
-      <w:r>
-        <w:tab/>
-      </w:r>
-      <w:r>
-        <w:tab/>
-      </w:r>
-    </w:p>
-    <w:p/>
-    <w:p>
-      <w:pPr>
-        <w:pStyle w:val="Heading2"/>
-      </w:pPr>
-      <w:bookmarkStart w:id="19" w:name="_Toc356908055"/>
-      <w:r>
-        <w:t>Operadores</w:t>
-      </w:r>
-      <w:bookmarkEnd w:id="19"/>
-      <w:r>
-        <w:t xml:space="preserve"> </w:t>
-      </w:r>
-    </w:p>
-    <w:p>
-      <w:pPr>
-        <w:pStyle w:val="Heading3"/>
-      </w:pPr>
-    </w:p>
-    <w:p>
-      <w:pPr>
-        <w:pStyle w:val="Heading3"/>
-      </w:pPr>
-      <w:bookmarkStart w:id="20" w:name="_Toc356908056"/>
-      <w:r>
-        <w:t>Aritméticos</w:t>
-      </w:r>
-      <w:bookmarkEnd w:id="20"/>
     </w:p>
     <w:p/>
     <w:p>
@@ -11227,13 +11041,28 @@
     <w:p/>
     <w:p>
       <w:pPr>
+        <w:rPr>
+          <w:rFonts w:asciiTheme="majorHAnsi" w:eastAsiaTheme="majorEastAsia" w:hAnsiTheme="majorHAnsi" w:cstheme="majorBidi"/>
+          <w:color w:val="1F4D78" w:themeColor="accent1" w:themeShade="7F"/>
+          <w:sz w:val="24"/>
+          <w:szCs w:val="24"/>
+          <w:u w:val="single"/>
+        </w:rPr>
+      </w:pPr>
+      <w:bookmarkStart w:id="19" w:name="_Toc356908057"/>
+      <w:r>
+        <w:br w:type="page"/>
+      </w:r>
+    </w:p>
+    <w:p>
+      <w:pPr>
         <w:pStyle w:val="Heading3"/>
       </w:pPr>
-      <w:bookmarkStart w:id="21" w:name="_Toc356908057"/>
-      <w:r>
+      <w:r>
+        <w:lastRenderedPageBreak/>
         <w:t>Lógicos</w:t>
       </w:r>
-      <w:bookmarkEnd w:id="21"/>
+      <w:bookmarkEnd w:id="19"/>
     </w:p>
     <w:p/>
     <w:p>
@@ -11332,28 +11161,15 @@
     <w:p/>
     <w:p>
       <w:pPr>
-        <w:rPr>
-          <w:rFonts w:asciiTheme="majorHAnsi" w:eastAsiaTheme="majorEastAsia" w:hAnsiTheme="majorHAnsi" w:cstheme="majorBidi"/>
-          <w:color w:val="1F4D78" w:themeColor="accent1" w:themeShade="7F"/>
-          <w:sz w:val="24"/>
-          <w:szCs w:val="24"/>
-          <w:u w:val="single"/>
-        </w:rPr>
-      </w:pPr>
-      <w:r>
-        <w:br w:type="page"/>
-      </w:r>
-    </w:p>
-    <w:p>
-      <w:pPr>
         <w:pStyle w:val="Heading3"/>
       </w:pPr>
-      <w:bookmarkStart w:id="22" w:name="_Toc356908058"/>
-      <w:r>
-        <w:lastRenderedPageBreak/>
+      <w:bookmarkStart w:id="20" w:name="_Toc356908058"/>
+      <w:bookmarkStart w:id="21" w:name="_GoBack"/>
+      <w:bookmarkEnd w:id="21"/>
+      <w:r>
         <w:t>Relacionais</w:t>
       </w:r>
-      <w:bookmarkEnd w:id="22"/>
+      <w:bookmarkEnd w:id="20"/>
     </w:p>
     <w:p/>
     <w:p>
@@ -11501,7 +11317,8 @@
       </w:r>
     </w:p>
     <w:sectPr>
-      <w:footerReference w:type="default" r:id="rId9"/>
+      <w:headerReference w:type="default" r:id="rId9"/>
+      <w:footerReference w:type="default" r:id="rId10"/>
       <w:pgSz w:w="11906" w:h="16838"/>
       <w:pgMar w:top="1417" w:right="1701" w:bottom="1417" w:left="1701" w:header="708" w:footer="708" w:gutter="0"/>
       <w:pgNumType w:start="0"/>
@@ -11641,6 +11458,20 @@
     </w:p>
   </w:footnote>
 </w:footnotes>
+</file>
+
+<file path=word/header1.xml><?xml version="1.0" encoding="utf-8"?>
+<w:hdr xmlns:wpc="http://schemas.microsoft.com/office/word/2010/wordprocessingCanvas" xmlns:mc="http://schemas.openxmlformats.org/markup-compatibility/2006" xmlns:o="urn:schemas-microsoft-com:office:office" xmlns:r="http://schemas.openxmlformats.org/officeDocument/2006/relationships" xmlns:m="http://schemas.openxmlformats.org/officeDocument/2006/math" xmlns:v="urn:schemas-microsoft-com:vml" xmlns:wp14="http://schemas.microsoft.com/office/word/2010/wordprocessingDrawing" xmlns:wp="http://schemas.openxmlformats.org/drawingml/2006/wordprocessingDrawing" xmlns:w10="urn:schemas-microsoft-com:office:word" xmlns:w="http://schemas.openxmlformats.org/wordprocessingml/2006/main" xmlns:w14="http://schemas.microsoft.com/office/word/2010/wordml" xmlns:w15="http://schemas.microsoft.com/office/word/2012/wordml" xmlns:wpg="http://schemas.microsoft.com/office/word/2010/wordprocessingGroup" xmlns:wpi="http://schemas.microsoft.com/office/word/2010/wordprocessingInk" xmlns:wne="http://schemas.microsoft.com/office/word/2006/wordml" xmlns:wps="http://schemas.microsoft.com/office/word/2010/wordprocessingShape" mc:Ignorable="w14 w15 wp14">
+  <w:p>
+    <w:pPr>
+      <w:pStyle w:val="Header"/>
+      <w:jc w:val="center"/>
+    </w:pPr>
+    <w:r>
+      <w:t>Equivalências de código às estruturas de fluxograma</w:t>
+    </w:r>
+  </w:p>
+</w:hdr>
 </file>
 
 <file path=word/numbering.xml><?xml version="1.0" encoding="utf-8"?>
@@ -14645,7 +14476,7 @@
 </file>
 
 <file path=customXml/itemProps2.xml><?xml version="1.0" encoding="utf-8"?>
-<ds:datastoreItem xmlns:ds="http://schemas.openxmlformats.org/officeDocument/2006/customXml" ds:itemID="{8D38BD85-6690-49C3-906A-4FAC98A397C9}">
+<ds:datastoreItem xmlns:ds="http://schemas.openxmlformats.org/officeDocument/2006/customXml" ds:itemID="{66B01C71-2C69-41C4-BD99-A3A0713641CF}">
   <ds:schemaRefs>
     <ds:schemaRef ds:uri="http://schemas.openxmlformats.org/officeDocument/2006/bibliography"/>
   </ds:schemaRefs>

</xml_diff>

<commit_message>
Documento de equivalencias v.0.2.1 - correcoes Linguagens documentadas ate agora: Java C
</commit_message>
<xml_diff>
--- a/equivalencias_Portugol.docx
+++ b/equivalencias_Portugol.docx
@@ -3641,8 +3641,8 @@
                                     <w:dataBinding w:prefixMappings="xmlns:ns0='http://purl.org/dc/elements/1.1/' xmlns:ns1='http://schemas.openxmlformats.org/package/2006/metadata/core-properties' " w:xpath="/ns1:coreProperties[1]/ns0:creator[1]" w:storeItemID="{6C3C8BC8-F283-45AE-878A-BAB7291924A1}"/>
                                     <w:text/>
                                   </w:sdtPr>
+                                  <w:sdtEndPr/>
                                   <w:sdtContent>
-                                    <w:proofErr w:type="spellStart"/>
                                     <w:r>
                                       <w:rPr>
                                         <w:color w:val="5B9BD5" w:themeColor="accent1"/>
@@ -3650,29 +3650,8 @@
                                         <w:szCs w:val="26"/>
                                         <w:lang w:val="pt-PT"/>
                                       </w:rPr>
-                                      <w:t>Decode</w:t>
+                                      <w:t>Decode Team</w:t>
                                     </w:r>
-                                    <w:proofErr w:type="spellEnd"/>
-                                    <w:r>
-                                      <w:rPr>
-                                        <w:color w:val="5B9BD5" w:themeColor="accent1"/>
-                                        <w:sz w:val="26"/>
-                                        <w:szCs w:val="26"/>
-                                        <w:lang w:val="pt-PT"/>
-                                      </w:rPr>
-                                      <w:t xml:space="preserve"> </w:t>
-                                    </w:r>
-                                    <w:proofErr w:type="gramStart"/>
-                                    <w:r>
-                                      <w:rPr>
-                                        <w:color w:val="5B9BD5" w:themeColor="accent1"/>
-                                        <w:sz w:val="26"/>
-                                        <w:szCs w:val="26"/>
-                                        <w:lang w:val="pt-PT"/>
-                                      </w:rPr>
-                                      <w:t>Team</w:t>
-                                    </w:r>
-                                    <w:proofErr w:type="gramEnd"/>
                                   </w:sdtContent>
                                 </w:sdt>
                               </w:p>
@@ -3701,6 +3680,7 @@
                                     <w:dataBinding w:prefixMappings="xmlns:ns0='http://schemas.openxmlformats.org/officeDocument/2006/extended-properties' " w:xpath="/ns0:Properties[1]/ns0:Company[1]" w:storeItemID="{6668398D-A668-4E3E-A5EB-62B293D839F1}"/>
                                     <w:text/>
                                   </w:sdtPr>
+                                  <w:sdtEndPr/>
                                   <w:sdtContent>
                                     <w:r>
                                       <w:rPr>
@@ -3945,8 +3925,8 @@
                                     <w:dataBinding w:prefixMappings="xmlns:ns0='http://purl.org/dc/elements/1.1/' xmlns:ns1='http://schemas.openxmlformats.org/package/2006/metadata/core-properties' " w:xpath="/ns1:coreProperties[1]/ns0:title[1]" w:storeItemID="{6C3C8BC8-F283-45AE-878A-BAB7291924A1}"/>
                                     <w:text/>
                                   </w:sdtPr>
+                                  <w:sdtEndPr/>
                                   <w:sdtContent>
-                                    <w:proofErr w:type="spellStart"/>
                                     <w:r>
                                       <w:rPr>
                                         <w:rFonts w:asciiTheme="majorHAnsi" w:eastAsiaTheme="majorEastAsia" w:hAnsiTheme="majorHAnsi" w:cstheme="majorBidi"/>
@@ -3954,17 +3934,7 @@
                                         <w:sz w:val="72"/>
                                         <w:szCs w:val="72"/>
                                       </w:rPr>
-                                      <w:t>Portugol</w:t>
-                                    </w:r>
-                                    <w:proofErr w:type="spellEnd"/>
-                                    <w:r>
-                                      <w:rPr>
-                                        <w:rFonts w:asciiTheme="majorHAnsi" w:eastAsiaTheme="majorEastAsia" w:hAnsiTheme="majorHAnsi" w:cstheme="majorBidi"/>
-                                        <w:color w:val="262626" w:themeColor="text1" w:themeTint="D9"/>
-                                        <w:sz w:val="72"/>
-                                        <w:szCs w:val="72"/>
-                                      </w:rPr>
-                                      <w:t xml:space="preserve"> IDE</w:t>
+                                      <w:t>Portugol IDE</w:t>
                                     </w:r>
                                   </w:sdtContent>
                                 </w:sdt>
@@ -3991,6 +3961,7 @@
                                     <w:dataBinding w:prefixMappings="xmlns:ns0='http://purl.org/dc/elements/1.1/' xmlns:ns1='http://schemas.openxmlformats.org/package/2006/metadata/core-properties' " w:xpath="/ns1:coreProperties[1]/ns0:subject[1]" w:storeItemID="{6C3C8BC8-F283-45AE-878A-BAB7291924A1}"/>
                                     <w:text/>
                                   </w:sdtPr>
+                                  <w:sdtEndPr/>
                                   <w:sdtContent>
                                     <w:r>
                                       <w:rPr>
@@ -4199,110 +4170,63 @@
           <w:r>
             <w:fldChar w:fldCharType="separate"/>
           </w:r>
-          <w:bookmarkStart w:id="0" w:name="_GoBack"/>
-          <w:bookmarkEnd w:id="0"/>
-          <w:r>
-            <w:rPr>
-              <w:rStyle w:val="Hyperlink"/>
-              <w:noProof/>
-            </w:rPr>
-            <w:fldChar w:fldCharType="begin"/>
-          </w:r>
-          <w:r>
-            <w:rPr>
-              <w:rStyle w:val="Hyperlink"/>
-              <w:noProof/>
-            </w:rPr>
-            <w:instrText xml:space="preserve"> </w:instrText>
-          </w:r>
-          <w:r>
-            <w:rPr>
-              <w:noProof/>
-            </w:rPr>
-            <w:instrText>HYPERLINK \l "_Toc356914900"</w:instrText>
-          </w:r>
-          <w:r>
-            <w:rPr>
-              <w:rStyle w:val="Hyperlink"/>
-              <w:noProof/>
-            </w:rPr>
-            <w:instrText xml:space="preserve"> </w:instrText>
-          </w:r>
-          <w:r>
-            <w:rPr>
-              <w:rStyle w:val="Hyperlink"/>
-              <w:noProof/>
-            </w:rPr>
-          </w:r>
-          <w:r>
-            <w:rPr>
-              <w:rStyle w:val="Hyperlink"/>
-              <w:noProof/>
-            </w:rPr>
-            <w:fldChar w:fldCharType="separate"/>
-          </w:r>
-          <w:r>
-            <w:rPr>
-              <w:rStyle w:val="Hyperlink"/>
-              <w:noProof/>
-            </w:rPr>
-            <w:t>Java</w:t>
-          </w:r>
-          <w:r>
-            <w:rPr>
-              <w:noProof/>
-              <w:webHidden/>
-            </w:rPr>
-            <w:tab/>
-          </w:r>
-          <w:r>
-            <w:rPr>
-              <w:noProof/>
-              <w:webHidden/>
-            </w:rPr>
-            <w:fldChar w:fldCharType="begin"/>
-          </w:r>
-          <w:r>
-            <w:rPr>
-              <w:noProof/>
-              <w:webHidden/>
-            </w:rPr>
-            <w:instrText xml:space="preserve"> PAGEREF _Toc356914900 \h </w:instrText>
-          </w:r>
-          <w:r>
-            <w:rPr>
-              <w:noProof/>
-              <w:webHidden/>
-            </w:rPr>
-          </w:r>
-          <w:r>
-            <w:rPr>
-              <w:noProof/>
-              <w:webHidden/>
-            </w:rPr>
-            <w:fldChar w:fldCharType="separate"/>
-          </w:r>
-          <w:r>
-            <w:rPr>
-              <w:noProof/>
-              <w:webHidden/>
-            </w:rPr>
-            <w:t>3</w:t>
-          </w:r>
-          <w:r>
-            <w:rPr>
-              <w:noProof/>
-              <w:webHidden/>
-            </w:rPr>
-            <w:fldChar w:fldCharType="end"/>
-          </w:r>
-          <w:r>
-            <w:rPr>
-              <w:rStyle w:val="Hyperlink"/>
-              <w:noProof/>
-            </w:rPr>
-            <w:fldChar w:fldCharType="end"/>
-          </w:r>
+          <w:hyperlink w:anchor="_Toc356914900" w:history="1">
+            <w:r>
+              <w:rPr>
+                <w:rStyle w:val="Hyperlink"/>
+                <w:noProof/>
+              </w:rPr>
+              <w:t>Java</w:t>
+            </w:r>
+            <w:r>
+              <w:rPr>
+                <w:noProof/>
+                <w:webHidden/>
+              </w:rPr>
+              <w:tab/>
+            </w:r>
+            <w:r>
+              <w:rPr>
+                <w:noProof/>
+                <w:webHidden/>
+              </w:rPr>
+              <w:fldChar w:fldCharType="begin"/>
+            </w:r>
+            <w:r>
+              <w:rPr>
+                <w:noProof/>
+                <w:webHidden/>
+              </w:rPr>
+              <w:instrText xml:space="preserve"> PAGEREF _Toc356914900 \h </w:instrText>
+            </w:r>
+            <w:r>
+              <w:rPr>
+                <w:noProof/>
+                <w:webHidden/>
+              </w:rPr>
+            </w:r>
+            <w:r>
+              <w:rPr>
+                <w:noProof/>
+                <w:webHidden/>
+              </w:rPr>
+              <w:fldChar w:fldCharType="separate"/>
+            </w:r>
+            <w:r>
+              <w:rPr>
+                <w:noProof/>
+                <w:webHidden/>
+              </w:rPr>
+              <w:t>3</w:t>
+            </w:r>
+            <w:r>
+              <w:rPr>
+                <w:noProof/>
+                <w:webHidden/>
+              </w:rPr>
+              <w:fldChar w:fldCharType="end"/>
+            </w:r>
+          </w:hyperlink>
         </w:p>
         <w:p>
           <w:pPr>
@@ -7183,12 +7107,12 @@
         <w:pStyle w:val="Heading1"/>
         <w:spacing w:line="240" w:lineRule="auto"/>
       </w:pPr>
-      <w:bookmarkStart w:id="1" w:name="_Toc356914900"/>
+      <w:bookmarkStart w:id="0" w:name="_Toc356914900"/>
       <w:r>
         <w:lastRenderedPageBreak/>
         <w:t>Java</w:t>
       </w:r>
-      <w:bookmarkEnd w:id="1"/>
+      <w:bookmarkEnd w:id="0"/>
     </w:p>
     <w:p>
       <w:pPr>
@@ -7224,13 +7148,8 @@
         <w:t xml:space="preserve">É </w:t>
       </w:r>
       <w:r>
-        <w:t xml:space="preserve">case </w:t>
-      </w:r>
-      <w:proofErr w:type="spellStart"/>
-      <w:r>
-        <w:t>sensitive</w:t>
-      </w:r>
-      <w:proofErr w:type="spellEnd"/>
+        <w:t>case sensitive</w:t>
+      </w:r>
       <w:r>
         <w:t>.</w:t>
       </w:r>
@@ -7259,15 +7178,7 @@
         </w:numPr>
       </w:pPr>
       <w:r>
-        <w:t xml:space="preserve">As funções podem ser definidas antes ou depois no </w:t>
-      </w:r>
-      <w:proofErr w:type="spellStart"/>
-      <w:r>
-        <w:t>main</w:t>
-      </w:r>
-      <w:proofErr w:type="spellEnd"/>
-      <w:r>
-        <w:t>.</w:t>
+        <w:t>As funções podem ser definidas antes ou depois no main.</w:t>
       </w:r>
     </w:p>
     <w:p/>
@@ -7275,21 +7186,21 @@
       <w:pPr>
         <w:pStyle w:val="Heading2"/>
       </w:pPr>
-      <w:bookmarkStart w:id="2" w:name="_Toc356914901"/>
+      <w:bookmarkStart w:id="1" w:name="_Toc356914901"/>
       <w:r>
         <w:t>Variáveis</w:t>
       </w:r>
+      <w:bookmarkEnd w:id="1"/>
+    </w:p>
+    <w:p>
+      <w:pPr>
+        <w:pStyle w:val="Heading3"/>
+      </w:pPr>
+      <w:bookmarkStart w:id="2" w:name="_Toc356914902"/>
+      <w:r>
+        <w:t>Tipos de variáveis</w:t>
+      </w:r>
       <w:bookmarkEnd w:id="2"/>
-    </w:p>
-    <w:p>
-      <w:pPr>
-        <w:pStyle w:val="Heading3"/>
-      </w:pPr>
-      <w:bookmarkStart w:id="3" w:name="_Toc356914902"/>
-      <w:r>
-        <w:t>Tipos de variáveis</w:t>
-      </w:r>
-      <w:bookmarkEnd w:id="3"/>
     </w:p>
     <w:p/>
     <w:p>
@@ -7300,11 +7211,9 @@
           <w:numId w:val="7"/>
         </w:numPr>
       </w:pPr>
-      <w:proofErr w:type="spellStart"/>
       <w:r>
         <w:t>Int</w:t>
       </w:r>
-      <w:proofErr w:type="spellEnd"/>
     </w:p>
     <w:p>
       <w:pPr>
@@ -7314,11 +7223,9 @@
           <w:numId w:val="7"/>
         </w:numPr>
       </w:pPr>
-      <w:proofErr w:type="spellStart"/>
       <w:r>
         <w:t>Double</w:t>
       </w:r>
-      <w:proofErr w:type="spellEnd"/>
     </w:p>
     <w:p>
       <w:pPr>
@@ -7328,11 +7235,9 @@
           <w:numId w:val="7"/>
         </w:numPr>
       </w:pPr>
-      <w:proofErr w:type="spellStart"/>
       <w:r>
         <w:t>String</w:t>
       </w:r>
-      <w:proofErr w:type="spellEnd"/>
     </w:p>
     <w:p>
       <w:pPr>
@@ -7453,7 +7358,7 @@
       <w:pPr>
         <w:pStyle w:val="Heading3"/>
       </w:pPr>
-      <w:bookmarkStart w:id="4" w:name="_Toc356914903"/>
+      <w:bookmarkStart w:id="3" w:name="_Toc356914903"/>
       <w:r>
         <w:t xml:space="preserve">Definição </w:t>
       </w:r>
@@ -7463,7 +7368,7 @@
       <w:r>
         <w:t>de variáveis</w:t>
       </w:r>
-      <w:bookmarkEnd w:id="4"/>
+      <w:bookmarkEnd w:id="3"/>
     </w:p>
     <w:p/>
     <w:p>
@@ -7523,13 +7428,8 @@
                             <w:pPr>
                               <w:jc w:val="center"/>
                             </w:pPr>
-                            <w:proofErr w:type="gramStart"/>
                             <w:r>
-                              <w:t>variável</w:t>
-                            </w:r>
-                            <w:proofErr w:type="gramEnd"/>
-                            <w:r>
-                              <w:t xml:space="preserve"> &lt;- valor</w:t>
+                              <w:t>variável &lt;- valor</w:t>
                             </w:r>
                           </w:p>
                         </w:txbxContent>
@@ -7586,11 +7486,9 @@
         </w:numPr>
         <w:spacing w:line="360" w:lineRule="auto"/>
       </w:pPr>
-      <w:proofErr w:type="spellStart"/>
       <w:r>
         <w:t>Int</w:t>
       </w:r>
-      <w:proofErr w:type="spellEnd"/>
     </w:p>
     <w:p>
       <w:pPr>
@@ -7601,28 +7499,18 @@
         </w:numPr>
         <w:spacing w:line="360" w:lineRule="auto"/>
       </w:pPr>
-      <w:proofErr w:type="spellStart"/>
       <w:r>
         <w:rPr>
           <w:lang w:val="en-US"/>
         </w:rPr>
-        <w:t>Int</w:t>
-      </w:r>
-      <w:proofErr w:type="spellEnd"/>
+        <w:t xml:space="preserve">Int </w:t>
+      </w:r>
       <w:r>
         <w:rPr>
           <w:lang w:val="en-US"/>
         </w:rPr>
-        <w:t xml:space="preserve"> </w:t>
-      </w:r>
-      <w:proofErr w:type="spellStart"/>
-      <w:r>
-        <w:rPr>
-          <w:lang w:val="en-US"/>
-        </w:rPr>
         <w:t>variavel</w:t>
       </w:r>
-      <w:proofErr w:type="spellEnd"/>
       <w:r>
         <w:rPr>
           <w:lang w:val="en-US"/>
@@ -7676,11 +7564,9 @@
         </w:numPr>
         <w:spacing w:line="360" w:lineRule="auto"/>
       </w:pPr>
-      <w:proofErr w:type="spellStart"/>
       <w:r>
         <w:t>Double</w:t>
       </w:r>
-      <w:proofErr w:type="spellEnd"/>
     </w:p>
     <w:p>
       <w:pPr>
@@ -7691,22 +7577,15 @@
         </w:numPr>
         <w:spacing w:line="360" w:lineRule="auto"/>
       </w:pPr>
-      <w:proofErr w:type="spellStart"/>
-      <w:r>
-        <w:t>Double</w:t>
-      </w:r>
-      <w:proofErr w:type="spellEnd"/>
-      <w:r>
-        <w:t xml:space="preserve"> </w:t>
-      </w:r>
-      <w:proofErr w:type="spellStart"/>
+      <w:r>
+        <w:t xml:space="preserve">Double </w:t>
+      </w:r>
       <w:r>
         <w:rPr>
           <w:lang w:val="en-US"/>
         </w:rPr>
         <w:t>variavel</w:t>
       </w:r>
-      <w:proofErr w:type="spellEnd"/>
       <w:r>
         <w:t xml:space="preserve"> =</w:t>
       </w:r>
@@ -7757,11 +7636,30 @@
         </w:numPr>
         <w:spacing w:line="360" w:lineRule="auto"/>
       </w:pPr>
-      <w:proofErr w:type="spellStart"/>
       <w:r>
         <w:t>String</w:t>
       </w:r>
-      <w:proofErr w:type="spellEnd"/>
+    </w:p>
+    <w:p>
+      <w:pPr>
+        <w:pStyle w:val="ListParagraph"/>
+        <w:numPr>
+          <w:ilvl w:val="0"/>
+          <w:numId w:val="7"/>
+        </w:numPr>
+        <w:spacing w:line="360" w:lineRule="auto"/>
+        <w:rPr>
+          <w:lang w:val="en-US"/>
+        </w:rPr>
+      </w:pPr>
+      <w:bookmarkStart w:id="4" w:name="_GoBack"/>
+      <w:bookmarkEnd w:id="4"/>
+      <w:r>
+        <w:rPr>
+          <w:lang w:val="en-US"/>
+        </w:rPr>
+        <w:t>Char</w:t>
+      </w:r>
     </w:p>
     <w:p>
       <w:pPr>
@@ -7771,48 +7669,27 @@
           <w:numId w:val="7"/>
         </w:numPr>
         <w:spacing w:line="360" w:lineRule="auto"/>
-      </w:pPr>
-      <w:proofErr w:type="spellStart"/>
-      <w:proofErr w:type="gramStart"/>
-      <w:r>
-        <w:t>char</w:t>
-      </w:r>
-      <w:proofErr w:type="spellEnd"/>
-      <w:proofErr w:type="gramEnd"/>
-      <w:r>
-        <w:t>[]</w:t>
-      </w:r>
-      <w:r>
-        <w:t xml:space="preserve"> </w:t>
-      </w:r>
-      <w:proofErr w:type="spellStart"/>
-      <w:r>
+        <w:rPr>
+          <w:lang w:val="en-US"/>
+        </w:rPr>
+      </w:pPr>
+      <w:r>
+        <w:rPr>
+          <w:lang w:val="en-US"/>
+        </w:rPr>
+        <w:t xml:space="preserve">Char </w:t>
+      </w:r>
+      <w:r>
+        <w:rPr>
+          <w:lang w:val="en-US"/>
+        </w:rPr>
         <w:t>variavel</w:t>
       </w:r>
-      <w:proofErr w:type="spellEnd"/>
-      <w:r>
-        <w:t xml:space="preserve"> = {'C</w:t>
-      </w:r>
-      <w:r>
-        <w:t>', '</w:t>
-      </w:r>
-      <w:r>
-        <w:t>H</w:t>
-      </w:r>
-      <w:r>
-        <w:t>', '</w:t>
-      </w:r>
-      <w:r>
-        <w:t>A</w:t>
-      </w:r>
-      <w:r>
-        <w:t>', '</w:t>
-      </w:r>
-      <w:r>
-        <w:t>R</w:t>
-      </w:r>
-      <w:r>
-        <w:t>'};</w:t>
+      <w:r>
+        <w:rPr>
+          <w:lang w:val="en-US"/>
+        </w:rPr>
+        <w:t xml:space="preserve"> =’X’;</w:t>
       </w:r>
     </w:p>
     <w:p>
@@ -7823,6 +7700,43 @@
           <w:numId w:val="7"/>
         </w:numPr>
         <w:spacing w:line="360" w:lineRule="auto"/>
+      </w:pPr>
+      <w:r>
+        <w:rPr>
+          <w:b/>
+        </w:rPr>
+        <w:t>Nota</w:t>
+      </w:r>
+      <w:r>
+        <w:t xml:space="preserve">: </w:t>
+      </w:r>
+      <w:r>
+        <w:rPr>
+          <w:i/>
+        </w:rPr>
+        <w:t>X</w:t>
+      </w:r>
+      <w:r>
+        <w:rPr>
+          <w:i/>
+        </w:rPr>
+        <w:t xml:space="preserve"> </w:t>
+      </w:r>
+      <w:r>
+        <w:t xml:space="preserve">é um </w:t>
+      </w:r>
+      <w:r>
+        <w:t>caracter e deve estar dentro de pelicas.</w:t>
+      </w:r>
+    </w:p>
+    <w:p>
+      <w:pPr>
+        <w:pStyle w:val="ListParagraph"/>
+        <w:numPr>
+          <w:ilvl w:val="0"/>
+          <w:numId w:val="7"/>
+        </w:numPr>
+        <w:spacing w:line="360" w:lineRule="auto"/>
         <w:rPr>
           <w:lang w:val="en-US"/>
         </w:rPr>
@@ -7831,33 +7745,7 @@
         <w:rPr>
           <w:lang w:val="en-US"/>
         </w:rPr>
-        <w:t xml:space="preserve">String </w:t>
-      </w:r>
-      <w:r>
-        <w:rPr>
-          <w:lang w:val="en-US"/>
-        </w:rPr>
-        <w:t>variavel_1</w:t>
-      </w:r>
-      <w:r>
-        <w:rPr>
-          <w:lang w:val="en-US"/>
-        </w:rPr>
-        <w:t xml:space="preserve"> = new String (</w:t>
-      </w:r>
-      <w:proofErr w:type="spellStart"/>
-      <w:r>
-        <w:rPr>
-          <w:lang w:val="en-US"/>
-        </w:rPr>
-        <w:t>variavel</w:t>
-      </w:r>
-      <w:proofErr w:type="spellEnd"/>
-      <w:r>
-        <w:rPr>
-          <w:lang w:val="en-US"/>
-        </w:rPr>
-        <w:t>);</w:t>
+        <w:t>Float</w:t>
       </w:r>
     </w:p>
     <w:p>
@@ -7870,6 +7758,41 @@
         <w:spacing w:line="360" w:lineRule="auto"/>
       </w:pPr>
       <w:r>
+        <w:lastRenderedPageBreak/>
+        <w:t xml:space="preserve">Float </w:t>
+      </w:r>
+      <w:r>
+        <w:rPr>
+          <w:lang w:val="en-US"/>
+        </w:rPr>
+        <w:t>variavel</w:t>
+      </w:r>
+      <w:r>
+        <w:t xml:space="preserve"> </w:t>
+      </w:r>
+      <w:r>
+        <w:t>=</w:t>
+      </w:r>
+      <w:r>
+        <w:t>valor</w:t>
+      </w:r>
+      <w:r>
+        <w:t>F</w:t>
+      </w:r>
+      <w:r>
+        <w:t>;</w:t>
+      </w:r>
+    </w:p>
+    <w:p>
+      <w:pPr>
+        <w:pStyle w:val="ListParagraph"/>
+        <w:numPr>
+          <w:ilvl w:val="1"/>
+          <w:numId w:val="7"/>
+        </w:numPr>
+        <w:spacing w:line="360" w:lineRule="auto"/>
+      </w:pPr>
+      <w:r>
         <w:rPr>
           <w:b/>
         </w:rPr>
@@ -7878,21 +7801,39 @@
       <w:r>
         <w:t xml:space="preserve">: </w:t>
       </w:r>
-      <w:proofErr w:type="spellStart"/>
-      <w:r>
-        <w:t>String</w:t>
-      </w:r>
-      <w:proofErr w:type="spellEnd"/>
-      <w:r>
-        <w:t xml:space="preserve"> é um </w:t>
-      </w:r>
-      <w:proofErr w:type="spellStart"/>
-      <w:r>
-        <w:t>array</w:t>
-      </w:r>
-      <w:proofErr w:type="spellEnd"/>
-      <w:r>
-        <w:t xml:space="preserve"> de caracteres</w:t>
+      <w:r>
+        <w:rPr>
+          <w:i/>
+        </w:rPr>
+        <w:t xml:space="preserve">valor </w:t>
+      </w:r>
+      <w:r>
+        <w:t xml:space="preserve">é um </w:t>
+      </w:r>
+      <w:r>
+        <w:t>decimal.</w:t>
+      </w:r>
+    </w:p>
+    <w:p>
+      <w:pPr>
+        <w:pStyle w:val="ListParagraph"/>
+        <w:numPr>
+          <w:ilvl w:val="1"/>
+          <w:numId w:val="7"/>
+        </w:numPr>
+        <w:spacing w:line="360" w:lineRule="auto"/>
+      </w:pPr>
+      <w:r>
+        <w:t xml:space="preserve"> </w:t>
+      </w:r>
+      <w:r>
+        <w:t xml:space="preserve">O </w:t>
+      </w:r>
+      <w:r>
+        <w:t>tipo de dados float termina com F</w:t>
+      </w:r>
+      <w:r>
+        <w:t xml:space="preserve"> ou f</w:t>
       </w:r>
     </w:p>
     <w:p>
@@ -7903,15 +7844,9 @@
           <w:numId w:val="7"/>
         </w:numPr>
         <w:spacing w:line="360" w:lineRule="auto"/>
-        <w:rPr>
-          <w:lang w:val="en-US"/>
-        </w:rPr>
-      </w:pPr>
-      <w:r>
-        <w:rPr>
-          <w:lang w:val="en-US"/>
-        </w:rPr>
-        <w:t>Char</w:t>
+      </w:pPr>
+      <w:r>
+        <w:t>Long</w:t>
       </w:r>
     </w:p>
     <w:p>
@@ -7922,30 +7857,24 @@
           <w:numId w:val="7"/>
         </w:numPr>
         <w:spacing w:line="360" w:lineRule="auto"/>
-        <w:rPr>
-          <w:lang w:val="en-US"/>
-        </w:rPr>
-      </w:pPr>
-      <w:r>
-        <w:rPr>
-          <w:lang w:val="en-US"/>
-        </w:rPr>
-        <w:lastRenderedPageBreak/>
-        <w:t xml:space="preserve">Char </w:t>
-      </w:r>
-      <w:proofErr w:type="spellStart"/>
-      <w:r>
-        <w:rPr>
-          <w:lang w:val="en-US"/>
-        </w:rPr>
-        <w:t>variavel</w:t>
-      </w:r>
-      <w:proofErr w:type="spellEnd"/>
-      <w:r>
-        <w:rPr>
-          <w:lang w:val="en-US"/>
-        </w:rPr>
-        <w:t xml:space="preserve"> =’X’;</w:t>
+      </w:pPr>
+      <w:r>
+        <w:t xml:space="preserve">Long </w:t>
+      </w:r>
+      <w:r>
+        <w:t xml:space="preserve">variavel </w:t>
+      </w:r>
+      <w:r>
+        <w:t>=</w:t>
+      </w:r>
+      <w:r>
+        <w:t>valor</w:t>
+      </w:r>
+      <w:r>
+        <w:t>L</w:t>
+      </w:r>
+      <w:r>
+        <w:t>;</w:t>
       </w:r>
     </w:p>
     <w:p>
@@ -7970,19 +7899,32 @@
         <w:rPr>
           <w:i/>
         </w:rPr>
-        <w:t>X</w:t>
-      </w:r>
-      <w:r>
-        <w:rPr>
-          <w:i/>
-        </w:rPr>
-        <w:t xml:space="preserve"> </w:t>
-      </w:r>
-      <w:r>
-        <w:t xml:space="preserve">é um </w:t>
-      </w:r>
-      <w:r>
-        <w:t>caracter e deve estar dentro de pelicas.</w:t>
+        <w:t xml:space="preserve">valor </w:t>
+      </w:r>
+      <w:r>
+        <w:t>é um número inteiro</w:t>
+      </w:r>
+      <w:r>
+        <w:t>.</w:t>
+      </w:r>
+    </w:p>
+    <w:p>
+      <w:pPr>
+        <w:pStyle w:val="ListParagraph"/>
+        <w:numPr>
+          <w:ilvl w:val="1"/>
+          <w:numId w:val="7"/>
+        </w:numPr>
+        <w:spacing w:line="360" w:lineRule="auto"/>
+      </w:pPr>
+      <w:r>
+        <w:t xml:space="preserve">O tipo de dados </w:t>
+      </w:r>
+      <w:r>
+        <w:t>long termina com L</w:t>
+      </w:r>
+      <w:r>
+        <w:t xml:space="preserve"> ou l</w:t>
       </w:r>
     </w:p>
     <w:p>
@@ -8001,7 +7943,7 @@
         <w:rPr>
           <w:lang w:val="en-US"/>
         </w:rPr>
-        <w:t>Float</w:t>
+        <w:t>Boolean</w:t>
       </w:r>
     </w:p>
     <w:p>
@@ -8012,39 +7954,27 @@
           <w:numId w:val="7"/>
         </w:numPr>
         <w:spacing w:line="360" w:lineRule="auto"/>
-      </w:pPr>
-      <w:proofErr w:type="spellStart"/>
-      <w:r>
-        <w:t>Float</w:t>
-      </w:r>
-      <w:proofErr w:type="spellEnd"/>
-      <w:r>
-        <w:t xml:space="preserve"> </w:t>
-      </w:r>
-      <w:proofErr w:type="spellStart"/>
-      <w:r>
         <w:rPr>
           <w:lang w:val="en-US"/>
         </w:rPr>
+      </w:pPr>
+      <w:r>
+        <w:rPr>
+          <w:lang w:val="en-US"/>
+        </w:rPr>
+        <w:t xml:space="preserve">Boolean </w:t>
+      </w:r>
+      <w:r>
+        <w:rPr>
+          <w:lang w:val="en-US"/>
+        </w:rPr>
         <w:t>variavel</w:t>
       </w:r>
-      <w:proofErr w:type="spellEnd"/>
-      <w:r>
-        <w:t xml:space="preserve"> </w:t>
-      </w:r>
-      <w:r>
-        <w:t>=</w:t>
-      </w:r>
-      <w:proofErr w:type="spellStart"/>
-      <w:r>
-        <w:t>valor</w:t>
-      </w:r>
-      <w:r>
-        <w:t>F</w:t>
-      </w:r>
-      <w:proofErr w:type="spellEnd"/>
-      <w:r>
-        <w:t>;</w:t>
+      <w:r>
+        <w:rPr>
+          <w:lang w:val="en-US"/>
+        </w:rPr>
+        <w:t xml:space="preserve"> =false;</w:t>
       </w:r>
     </w:p>
     <w:p>
@@ -8055,264 +7985,32 @@
           <w:numId w:val="7"/>
         </w:numPr>
         <w:spacing w:line="360" w:lineRule="auto"/>
-      </w:pPr>
-      <w:r>
         <w:rPr>
           <w:b/>
         </w:rPr>
-        <w:t>Nota</w:t>
-      </w:r>
-      <w:r>
-        <w:t xml:space="preserve">: </w:t>
+      </w:pPr>
+      <w:r>
+        <w:rPr>
+          <w:b/>
+        </w:rPr>
+        <w:t xml:space="preserve">Nota: </w:t>
+      </w:r>
+      <w:r>
+        <w:t xml:space="preserve">Este tipo de dados pode assumer o valor </w:t>
       </w:r>
       <w:r>
         <w:rPr>
           <w:i/>
         </w:rPr>
-        <w:t xml:space="preserve">valor </w:t>
-      </w:r>
-      <w:r>
-        <w:t xml:space="preserve">é um </w:t>
-      </w:r>
-      <w:r>
-        <w:t>decimal.</w:t>
-      </w:r>
-    </w:p>
-    <w:p>
-      <w:pPr>
-        <w:pStyle w:val="ListParagraph"/>
-        <w:numPr>
-          <w:ilvl w:val="1"/>
-          <w:numId w:val="7"/>
-        </w:numPr>
-        <w:spacing w:line="360" w:lineRule="auto"/>
-      </w:pPr>
-      <w:r>
-        <w:t xml:space="preserve"> </w:t>
-      </w:r>
-      <w:r>
-        <w:t xml:space="preserve">O </w:t>
-      </w:r>
-      <w:r>
-        <w:t xml:space="preserve">tipo de dados </w:t>
-      </w:r>
-      <w:proofErr w:type="spellStart"/>
-      <w:r>
-        <w:t>float</w:t>
-      </w:r>
-      <w:proofErr w:type="spellEnd"/>
-      <w:r>
-        <w:t xml:space="preserve"> termina com F</w:t>
-      </w:r>
-      <w:r>
-        <w:t xml:space="preserve"> ou f</w:t>
-      </w:r>
-    </w:p>
-    <w:p>
-      <w:pPr>
-        <w:pStyle w:val="ListParagraph"/>
-        <w:numPr>
-          <w:ilvl w:val="0"/>
-          <w:numId w:val="7"/>
-        </w:numPr>
-        <w:spacing w:line="360" w:lineRule="auto"/>
-      </w:pPr>
-      <w:r>
-        <w:t>Long</w:t>
-      </w:r>
-    </w:p>
-    <w:p>
-      <w:pPr>
-        <w:pStyle w:val="ListParagraph"/>
-        <w:numPr>
-          <w:ilvl w:val="1"/>
-          <w:numId w:val="7"/>
-        </w:numPr>
-        <w:spacing w:line="360" w:lineRule="auto"/>
-      </w:pPr>
-      <w:r>
-        <w:t xml:space="preserve">Long </w:t>
-      </w:r>
-      <w:proofErr w:type="spellStart"/>
-      <w:r>
-        <w:t>variavel</w:t>
-      </w:r>
-      <w:proofErr w:type="spellEnd"/>
-      <w:r>
-        <w:t xml:space="preserve"> </w:t>
-      </w:r>
-      <w:r>
-        <w:t>=</w:t>
-      </w:r>
-      <w:proofErr w:type="spellStart"/>
-      <w:r>
-        <w:t>valor</w:t>
-      </w:r>
-      <w:r>
-        <w:t>L</w:t>
-      </w:r>
-      <w:proofErr w:type="spellEnd"/>
-      <w:r>
-        <w:t>;</w:t>
-      </w:r>
-    </w:p>
-    <w:p>
-      <w:pPr>
-        <w:pStyle w:val="ListParagraph"/>
-        <w:numPr>
-          <w:ilvl w:val="1"/>
-          <w:numId w:val="7"/>
-        </w:numPr>
-        <w:spacing w:line="360" w:lineRule="auto"/>
-      </w:pPr>
-      <w:r>
-        <w:rPr>
-          <w:b/>
-        </w:rPr>
-        <w:t>Nota</w:t>
-      </w:r>
-      <w:r>
-        <w:t xml:space="preserve">: </w:t>
+        <w:t xml:space="preserve">true </w:t>
+      </w:r>
+      <w:r>
+        <w:t xml:space="preserve">ou </w:t>
       </w:r>
       <w:r>
         <w:rPr>
           <w:i/>
         </w:rPr>
-        <w:t xml:space="preserve">valor </w:t>
-      </w:r>
-      <w:r>
-        <w:t>é um número inteiro</w:t>
-      </w:r>
-      <w:r>
-        <w:t>.</w:t>
-      </w:r>
-    </w:p>
-    <w:p>
-      <w:pPr>
-        <w:pStyle w:val="ListParagraph"/>
-        <w:numPr>
-          <w:ilvl w:val="1"/>
-          <w:numId w:val="7"/>
-        </w:numPr>
-        <w:spacing w:line="360" w:lineRule="auto"/>
-      </w:pPr>
-      <w:r>
-        <w:t xml:space="preserve">O tipo de dados </w:t>
-      </w:r>
-      <w:proofErr w:type="spellStart"/>
-      <w:r>
-        <w:t>long</w:t>
-      </w:r>
-      <w:proofErr w:type="spellEnd"/>
-      <w:r>
-        <w:t xml:space="preserve"> termina com L</w:t>
-      </w:r>
-      <w:r>
-        <w:t xml:space="preserve"> ou l</w:t>
-      </w:r>
-    </w:p>
-    <w:p>
-      <w:pPr>
-        <w:pStyle w:val="ListParagraph"/>
-        <w:numPr>
-          <w:ilvl w:val="0"/>
-          <w:numId w:val="7"/>
-        </w:numPr>
-        <w:spacing w:line="360" w:lineRule="auto"/>
-        <w:rPr>
-          <w:lang w:val="en-US"/>
-        </w:rPr>
-      </w:pPr>
-      <w:r>
-        <w:rPr>
-          <w:lang w:val="en-US"/>
-        </w:rPr>
-        <w:t>Boolean</w:t>
-      </w:r>
-    </w:p>
-    <w:p>
-      <w:pPr>
-        <w:pStyle w:val="ListParagraph"/>
-        <w:numPr>
-          <w:ilvl w:val="1"/>
-          <w:numId w:val="7"/>
-        </w:numPr>
-        <w:spacing w:line="360" w:lineRule="auto"/>
-        <w:rPr>
-          <w:lang w:val="en-US"/>
-        </w:rPr>
-      </w:pPr>
-      <w:r>
-        <w:rPr>
-          <w:lang w:val="en-US"/>
-        </w:rPr>
-        <w:t xml:space="preserve">Boolean </w:t>
-      </w:r>
-      <w:proofErr w:type="spellStart"/>
-      <w:r>
-        <w:rPr>
-          <w:lang w:val="en-US"/>
-        </w:rPr>
-        <w:t>variavel</w:t>
-      </w:r>
-      <w:proofErr w:type="spellEnd"/>
-      <w:r>
-        <w:rPr>
-          <w:lang w:val="en-US"/>
-        </w:rPr>
-        <w:t xml:space="preserve"> =false;</w:t>
-      </w:r>
-    </w:p>
-    <w:p>
-      <w:pPr>
-        <w:pStyle w:val="ListParagraph"/>
-        <w:numPr>
-          <w:ilvl w:val="1"/>
-          <w:numId w:val="7"/>
-        </w:numPr>
-        <w:spacing w:line="360" w:lineRule="auto"/>
-        <w:rPr>
-          <w:b/>
-        </w:rPr>
-      </w:pPr>
-      <w:r>
-        <w:rPr>
-          <w:b/>
-        </w:rPr>
-        <w:t xml:space="preserve">Nota: </w:t>
-      </w:r>
-      <w:r>
-        <w:t xml:space="preserve">Este tipo de dados pode </w:t>
-      </w:r>
-      <w:proofErr w:type="spellStart"/>
-      <w:r>
-        <w:t>assumer</w:t>
-      </w:r>
-      <w:proofErr w:type="spellEnd"/>
-      <w:r>
-        <w:t xml:space="preserve"> o valor </w:t>
-      </w:r>
-      <w:proofErr w:type="spellStart"/>
-      <w:r>
-        <w:rPr>
-          <w:i/>
-        </w:rPr>
-        <w:t>true</w:t>
-      </w:r>
-      <w:proofErr w:type="spellEnd"/>
-      <w:r>
-        <w:rPr>
-          <w:i/>
-        </w:rPr>
-        <w:t xml:space="preserve"> </w:t>
-      </w:r>
-      <w:r>
-        <w:t xml:space="preserve">ou </w:t>
-      </w:r>
-      <w:r>
-        <w:rPr>
-          <w:i/>
-        </w:rPr>
         <w:t>false</w:t>
       </w:r>
     </w:p>
@@ -8323,15 +8021,7 @@
       </w:pPr>
       <w:bookmarkStart w:id="5" w:name="_Toc356914904"/>
       <w:r>
-        <w:t xml:space="preserve">Estruturas </w:t>
-      </w:r>
-      <w:proofErr w:type="gramStart"/>
-      <w:r>
-        <w:t>input</w:t>
-      </w:r>
-      <w:proofErr w:type="gramEnd"/>
-      <w:r>
-        <w:t>/output</w:t>
+        <w:t>Estruturas input/output</w:t>
       </w:r>
       <w:bookmarkEnd w:id="5"/>
     </w:p>
@@ -8340,13 +8030,8 @@
         <w:pStyle w:val="Heading3"/>
       </w:pPr>
       <w:bookmarkStart w:id="6" w:name="_Toc356914905"/>
-      <w:proofErr w:type="gramStart"/>
-      <w:r>
-        <w:t>Input</w:t>
-      </w:r>
-      <w:proofErr w:type="gramEnd"/>
-      <w:r>
-        <w:t xml:space="preserve"> – Ler</w:t>
+      <w:r>
+        <w:t>Input – Ler</w:t>
       </w:r>
       <w:bookmarkEnd w:id="6"/>
     </w:p>
@@ -8407,13 +8092,9 @@
                             <w:pPr>
                               <w:jc w:val="center"/>
                             </w:pPr>
-                            <w:proofErr w:type="spellStart"/>
-                            <w:proofErr w:type="gramStart"/>
                             <w:r>
                               <w:t>variavel</w:t>
                             </w:r>
-                            <w:proofErr w:type="spellEnd"/>
-                            <w:proofErr w:type="gramEnd"/>
                           </w:p>
                         </w:txbxContent>
                       </wps:txbx>
@@ -8477,43 +8158,15 @@
         <w:t xml:space="preserve"> primeiro é necessário </w:t>
       </w:r>
       <w:r>
-        <w:t xml:space="preserve">é fazer o </w:t>
-      </w:r>
-      <w:proofErr w:type="spellStart"/>
-      <w:r>
-        <w:t>import</w:t>
-      </w:r>
-      <w:proofErr w:type="spellEnd"/>
-      <w:r>
-        <w:t xml:space="preserve"> da biblioteca </w:t>
-      </w:r>
-      <w:proofErr w:type="spellStart"/>
-      <w:r>
-        <w:t>java.util.Scanner</w:t>
-      </w:r>
-      <w:proofErr w:type="spellEnd"/>
+        <w:t>é fazer o import da biblioteca java.util.Scanner</w:t>
+      </w:r>
     </w:p>
     <w:p>
       <w:pPr>
         <w:ind w:firstLine="708"/>
       </w:pPr>
-      <w:proofErr w:type="spellStart"/>
-      <w:proofErr w:type="gramStart"/>
-      <w:r>
-        <w:t>import</w:t>
-      </w:r>
-      <w:proofErr w:type="spellEnd"/>
-      <w:proofErr w:type="gramEnd"/>
-      <w:r>
-        <w:t xml:space="preserve"> </w:t>
-      </w:r>
-      <w:proofErr w:type="spellStart"/>
-      <w:r>
-        <w:t>java.util.Scanner</w:t>
-      </w:r>
-      <w:proofErr w:type="spellEnd"/>
-      <w:r>
-        <w:t>;</w:t>
+      <w:r>
+        <w:t>import java.util.Scanner;</w:t>
       </w:r>
     </w:p>
     <w:p/>
@@ -8522,15 +8175,7 @@
         <w:t xml:space="preserve">Depois é necessário </w:t>
       </w:r>
       <w:r>
-        <w:t xml:space="preserve">criar um </w:t>
-      </w:r>
-      <w:proofErr w:type="spellStart"/>
-      <w:r>
-        <w:t>objecto</w:t>
-      </w:r>
-      <w:proofErr w:type="spellEnd"/>
-      <w:r>
-        <w:t xml:space="preserve"> do tipo </w:t>
+        <w:t xml:space="preserve">criar um objecto do tipo </w:t>
       </w:r>
       <w:r>
         <w:rPr>
@@ -8555,42 +8200,14 @@
         <w:rPr>
           <w:lang w:val="en-US"/>
         </w:rPr>
-        <w:t xml:space="preserve">Scanner </w:t>
-      </w:r>
-      <w:proofErr w:type="spellStart"/>
-      <w:r>
+        <w:t xml:space="preserve">Scanner scanner = new Scanner(System.in); </w:t>
+      </w:r>
+    </w:p>
+    <w:p>
+      <w:pPr>
         <w:rPr>
           <w:lang w:val="en-US"/>
         </w:rPr>
-        <w:t>scanner</w:t>
-      </w:r>
-      <w:proofErr w:type="spellEnd"/>
-      <w:r>
-        <w:rPr>
-          <w:lang w:val="en-US"/>
-        </w:rPr>
-        <w:t xml:space="preserve"> = new </w:t>
-      </w:r>
-      <w:proofErr w:type="gramStart"/>
-      <w:r>
-        <w:rPr>
-          <w:lang w:val="en-US"/>
-        </w:rPr>
-        <w:t>Scanner(</w:t>
-      </w:r>
-      <w:proofErr w:type="gramEnd"/>
-      <w:r>
-        <w:rPr>
-          <w:lang w:val="en-US"/>
-        </w:rPr>
-        <w:t xml:space="preserve">System.in); </w:t>
-      </w:r>
-    </w:p>
-    <w:p>
-      <w:pPr>
-        <w:rPr>
-          <w:lang w:val="en-US"/>
-        </w:rPr>
       </w:pPr>
     </w:p>
     <w:p>
@@ -8604,38 +8221,15 @@
     <w:p/>
     <w:p>
       <w:r>
-        <w:t xml:space="preserve">Para ler uma </w:t>
-      </w:r>
-      <w:proofErr w:type="spellStart"/>
-      <w:r>
-        <w:t>string</w:t>
-      </w:r>
-      <w:proofErr w:type="spellEnd"/>
-      <w:r>
-        <w:t>:</w:t>
+        <w:t>Para ler uma string:</w:t>
       </w:r>
     </w:p>
     <w:p>
       <w:r>
         <w:tab/>
       </w:r>
-      <w:proofErr w:type="spellStart"/>
-      <w:proofErr w:type="gramStart"/>
-      <w:r>
-        <w:t>variavel</w:t>
-      </w:r>
-      <w:proofErr w:type="spellEnd"/>
-      <w:r>
-        <w:t>=</w:t>
-      </w:r>
-      <w:proofErr w:type="spellStart"/>
-      <w:r>
-        <w:t>scanner.nextLine</w:t>
-      </w:r>
-      <w:proofErr w:type="spellEnd"/>
-      <w:proofErr w:type="gramEnd"/>
-      <w:r>
-        <w:t xml:space="preserve">(); </w:t>
+      <w:r>
+        <w:t xml:space="preserve">variavel=scanner.nextLine(); </w:t>
       </w:r>
     </w:p>
     <w:p/>
@@ -8648,64 +8242,25 @@
       <w:pPr>
         <w:ind w:firstLine="708"/>
       </w:pPr>
-      <w:proofErr w:type="spellStart"/>
-      <w:proofErr w:type="gramStart"/>
-      <w:r>
-        <w:t>variavel</w:t>
-      </w:r>
-      <w:proofErr w:type="spellEnd"/>
-      <w:r>
-        <w:t>=</w:t>
-      </w:r>
-      <w:proofErr w:type="spellStart"/>
-      <w:r>
-        <w:t>scanner.nextInt</w:t>
-      </w:r>
-      <w:proofErr w:type="spellEnd"/>
-      <w:proofErr w:type="gramEnd"/>
-      <w:r>
-        <w:t>();</w:t>
+      <w:r>
+        <w:t>variavel=scanner.nextInt();</w:t>
       </w:r>
     </w:p>
     <w:p/>
     <w:p/>
     <w:p>
       <w:r>
-        <w:t xml:space="preserve">Para ler um </w:t>
-      </w:r>
-      <w:proofErr w:type="spellStart"/>
-      <w:r>
-        <w:t>double</w:t>
-      </w:r>
-      <w:proofErr w:type="spellEnd"/>
-      <w:r>
-        <w:t>:</w:t>
-      </w:r>
-    </w:p>
-    <w:p>
-      <w:r>
+        <w:t>Para ler um double:</w:t>
+      </w:r>
+    </w:p>
+    <w:p>
+      <w:r>
+        <w:lastRenderedPageBreak/>
         <w:tab/>
-      </w:r>
-      <w:proofErr w:type="spellStart"/>
-      <w:proofErr w:type="gramStart"/>
-      <w:r>
-        <w:t>variavel</w:t>
-      </w:r>
-      <w:proofErr w:type="spellEnd"/>
-      <w:r>
-        <w:t>=</w:t>
-      </w:r>
-      <w:proofErr w:type="spellStart"/>
-      <w:r>
-        <w:t>scanner.next</w:t>
-      </w:r>
-      <w:r>
-        <w:t>Double</w:t>
-      </w:r>
-      <w:proofErr w:type="spellEnd"/>
-      <w:proofErr w:type="gramEnd"/>
-      <w:r>
-        <w:t>()</w:t>
+        <w:t>variavel=scanner.next</w:t>
+      </w:r>
+      <w:r>
+        <w:t>Double()</w:t>
       </w:r>
       <w:r>
         <w:t>;</w:t>
@@ -8779,11 +8334,9 @@
                             <w:pPr>
                               <w:jc w:val="center"/>
                             </w:pPr>
-                            <w:proofErr w:type="gramStart"/>
                             <w:r>
                               <w:t>mensagem</w:t>
                             </w:r>
-                            <w:proofErr w:type="gramEnd"/>
                           </w:p>
                         </w:txbxContent>
                       </wps:txbx>
@@ -8843,21 +8396,8 @@
       <w:pPr>
         <w:ind w:left="708" w:firstLine="708"/>
       </w:pPr>
-      <w:proofErr w:type="spellStart"/>
-      <w:r>
-        <w:t>System.out.</w:t>
-      </w:r>
-      <w:proofErr w:type="gramStart"/>
-      <w:r>
-        <w:t>print</w:t>
-      </w:r>
-      <w:proofErr w:type="spellEnd"/>
-      <w:r>
-        <w:t>(</w:t>
-      </w:r>
-      <w:proofErr w:type="gramEnd"/>
-      <w:r>
-        <w:t>"</w:t>
+      <w:r>
+        <w:t>System.out.print("</w:t>
       </w:r>
       <w:r>
         <w:t>mensagem</w:t>
@@ -8883,21 +8423,8 @@
       <w:pPr>
         <w:ind w:left="708" w:firstLine="708"/>
       </w:pPr>
-      <w:proofErr w:type="spellStart"/>
-      <w:r>
-        <w:t>System.out.</w:t>
-      </w:r>
-      <w:proofErr w:type="gramStart"/>
-      <w:r>
-        <w:t>println</w:t>
-      </w:r>
-      <w:proofErr w:type="spellEnd"/>
-      <w:r>
-        <w:t>(</w:t>
-      </w:r>
-      <w:proofErr w:type="gramEnd"/>
-      <w:r>
-        <w:t>"</w:t>
+      <w:r>
+        <w:t>System.out.println("</w:t>
       </w:r>
       <w:r>
         <w:t xml:space="preserve">mensagem </w:t>
@@ -8928,22 +8455,10 @@
     <w:p>
       <w:r>
         <w:tab/>
-      </w:r>
-      <w:proofErr w:type="spellStart"/>
-      <w:r>
-        <w:t>System.out.</w:t>
-      </w:r>
-      <w:proofErr w:type="gramStart"/>
-      <w:r>
-        <w:t>print</w:t>
-      </w:r>
-      <w:proofErr w:type="spellEnd"/>
-      <w:r>
-        <w:t>(</w:t>
-      </w:r>
-      <w:proofErr w:type="gramEnd"/>
-      <w:r>
-        <w:t>"Inserir texto aqui"</w:t>
+        <w:t>System.out.print</w:t>
+      </w:r>
+      <w:r>
+        <w:t>("Inserir texto aqui"</w:t>
       </w:r>
       <w:r>
         <w:t xml:space="preserve"> </w:t>
@@ -9131,23 +8646,8 @@
       <w:pPr>
         <w:ind w:firstLine="708"/>
       </w:pPr>
-      <w:proofErr w:type="spellStart"/>
-      <w:proofErr w:type="gramStart"/>
-      <w:r>
-        <w:t>public</w:t>
-      </w:r>
-      <w:proofErr w:type="spellEnd"/>
-      <w:proofErr w:type="gramEnd"/>
-      <w:r>
-        <w:t xml:space="preserve"> </w:t>
-      </w:r>
-      <w:proofErr w:type="spellStart"/>
-      <w:r>
-        <w:t>class</w:t>
-      </w:r>
-      <w:proofErr w:type="spellEnd"/>
-      <w:r>
-        <w:t xml:space="preserve"> exemplo {</w:t>
+      <w:r>
+        <w:t>public class exemplo {</w:t>
       </w:r>
     </w:p>
     <w:p/>
@@ -9155,14 +8655,12 @@
       <w:r>
         <w:t xml:space="preserve">Início do </w:t>
       </w:r>
-      <w:proofErr w:type="spellStart"/>
       <w:r>
         <w:rPr>
           <w:i/>
         </w:rPr>
         <w:t>main</w:t>
       </w:r>
-      <w:proofErr w:type="spellEnd"/>
     </w:p>
     <w:p>
       <w:pPr>
@@ -9171,33 +8669,11 @@
           <w:lang w:val="en-US"/>
         </w:rPr>
       </w:pPr>
-      <w:proofErr w:type="gramStart"/>
       <w:r>
         <w:rPr>
           <w:lang w:val="en-US"/>
         </w:rPr>
-        <w:t>public</w:t>
-      </w:r>
-      <w:proofErr w:type="gramEnd"/>
-      <w:r>
-        <w:rPr>
-          <w:lang w:val="en-US"/>
-        </w:rPr>
-        <w:t xml:space="preserve"> static void main(String[] </w:t>
-      </w:r>
-      <w:proofErr w:type="spellStart"/>
-      <w:r>
-        <w:rPr>
-          <w:lang w:val="en-US"/>
-        </w:rPr>
-        <w:t>args</w:t>
-      </w:r>
-      <w:proofErr w:type="spellEnd"/>
-      <w:r>
-        <w:rPr>
-          <w:lang w:val="en-US"/>
-        </w:rPr>
-        <w:t>) {</w:t>
+        <w:t>public static void main(String[] args) {</w:t>
       </w:r>
     </w:p>
     <w:p>
@@ -9366,15 +8842,7 @@
     <w:p/>
     <w:p>
       <w:r>
-        <w:t xml:space="preserve">Para fechar uma classe ou o </w:t>
-      </w:r>
-      <w:proofErr w:type="spellStart"/>
-      <w:r>
-        <w:t>main</w:t>
-      </w:r>
-      <w:proofErr w:type="spellEnd"/>
-      <w:r>
-        <w:t>:</w:t>
+        <w:t>Para fechar uma classe ou o main:</w:t>
       </w:r>
     </w:p>
     <w:p>
@@ -9403,17 +8871,12 @@
       </w:pPr>
       <w:bookmarkStart w:id="11" w:name="_Toc356914910"/>
       <w:r>
-        <w:t xml:space="preserve">Condição </w:t>
-      </w:r>
-      <w:proofErr w:type="spellStart"/>
-      <w:r>
-        <w:t>i</w:t>
+        <w:t>Condição i</w:t>
       </w:r>
       <w:r>
         <w:t>f</w:t>
       </w:r>
       <w:bookmarkEnd w:id="11"/>
-      <w:proofErr w:type="spellEnd"/>
     </w:p>
     <w:p>
       <w:r>
@@ -9469,13 +8932,9 @@
                                 <w:lang w:val="en-US"/>
                               </w:rPr>
                             </w:pPr>
-                            <w:proofErr w:type="spellStart"/>
-                            <w:proofErr w:type="gramStart"/>
                             <w:r>
                               <w:t>true</w:t>
                             </w:r>
-                            <w:proofErr w:type="spellEnd"/>
-                            <w:proofErr w:type="gramEnd"/>
                           </w:p>
                         </w:txbxContent>
                       </wps:txbx>
@@ -9577,11 +9036,9 @@
                             <w:pPr>
                               <w:jc w:val="center"/>
                             </w:pPr>
-                            <w:proofErr w:type="gramStart"/>
                             <w:r>
                               <w:t>condição</w:t>
                             </w:r>
-                            <w:proofErr w:type="gramEnd"/>
                           </w:p>
                         </w:txbxContent>
                       </wps:txbx>
@@ -9709,15 +9166,7 @@
     <w:p/>
     <w:p>
       <w:r>
-        <w:t xml:space="preserve"> </w:t>
-      </w:r>
-      <w:proofErr w:type="spellStart"/>
-      <w:r>
-        <w:t>If</w:t>
-      </w:r>
-      <w:proofErr w:type="spellEnd"/>
-      <w:r>
-        <w:t xml:space="preserve"> (</w:t>
+        <w:t xml:space="preserve"> If (</w:t>
       </w:r>
       <w:r>
         <w:rPr>
@@ -9792,22 +9241,9 @@
       <w:bookmarkStart w:id="12" w:name="_Toc356914911"/>
       <w:r>
         <w:lastRenderedPageBreak/>
-        <w:t xml:space="preserve">Condição </w:t>
-      </w:r>
-      <w:proofErr w:type="spellStart"/>
-      <w:r>
-        <w:t>if</w:t>
-      </w:r>
-      <w:proofErr w:type="spellEnd"/>
-      <w:r>
-        <w:t xml:space="preserve"> </w:t>
-      </w:r>
-      <w:proofErr w:type="spellStart"/>
-      <w:r>
-        <w:t>else</w:t>
+        <w:t>Condição if else</w:t>
       </w:r>
       <w:bookmarkEnd w:id="12"/>
-      <w:proofErr w:type="spellEnd"/>
     </w:p>
     <w:p/>
     <w:p>
@@ -9867,11 +9303,9 @@
                             <w:pPr>
                               <w:jc w:val="center"/>
                             </w:pPr>
-                            <w:proofErr w:type="gramStart"/>
                             <w:r>
                               <w:t>condição</w:t>
                             </w:r>
-                            <w:proofErr w:type="gramEnd"/>
                           </w:p>
                         </w:txbxContent>
                       </wps:txbx>
@@ -10131,11 +9565,9 @@
                                 <w:lang w:val="en-US"/>
                               </w:rPr>
                             </w:pPr>
-                            <w:proofErr w:type="gramStart"/>
                             <w:r>
                               <w:t>false</w:t>
                             </w:r>
-                            <w:proofErr w:type="gramEnd"/>
                           </w:p>
                         </w:txbxContent>
                       </wps:txbx>
@@ -10237,13 +9669,9 @@
                                 <w:lang w:val="en-US"/>
                               </w:rPr>
                             </w:pPr>
-                            <w:proofErr w:type="spellStart"/>
-                            <w:proofErr w:type="gramStart"/>
                             <w:r>
                               <w:t>true</w:t>
                             </w:r>
-                            <w:proofErr w:type="spellEnd"/>
-                            <w:proofErr w:type="gramEnd"/>
                           </w:p>
                         </w:txbxContent>
                       </wps:txbx>
@@ -10306,13 +9734,8 @@
       </w:pPr>
     </w:p>
     <w:p>
-      <w:proofErr w:type="spellStart"/>
-      <w:r>
-        <w:t>If</w:t>
-      </w:r>
-      <w:proofErr w:type="spellEnd"/>
-      <w:r>
-        <w:t xml:space="preserve"> (</w:t>
+      <w:r>
+        <w:t>If (</w:t>
       </w:r>
       <w:r>
         <w:rPr>
@@ -10322,6 +9745,23 @@
       </w:r>
       <w:r>
         <w:t>) {</w:t>
+      </w:r>
+    </w:p>
+    <w:p>
+      <w:pPr>
+        <w:ind w:firstLine="708"/>
+      </w:pPr>
+      <w:r>
+        <w:rPr>
+          <w:color w:val="7F7F7F" w:themeColor="text1" w:themeTint="80"/>
+        </w:rPr>
+        <w:t>Instruções</w:t>
+      </w:r>
+    </w:p>
+    <w:p>
+      <w:r>
+        <w:tab/>
+        <w:t>}else {</w:t>
       </w:r>
     </w:p>
     <w:p>
@@ -10340,33 +9780,6 @@
         <w:tab/>
         <w:t>}</w:t>
       </w:r>
-      <w:proofErr w:type="spellStart"/>
-      <w:proofErr w:type="gramStart"/>
-      <w:r>
-        <w:t>else</w:t>
-      </w:r>
-      <w:proofErr w:type="spellEnd"/>
-      <w:proofErr w:type="gramEnd"/>
-      <w:r>
-        <w:t xml:space="preserve"> {</w:t>
-      </w:r>
-    </w:p>
-    <w:p>
-      <w:pPr>
-        <w:ind w:firstLine="708"/>
-      </w:pPr>
-      <w:r>
-        <w:rPr>
-          <w:color w:val="7F7F7F" w:themeColor="text1" w:themeTint="80"/>
-        </w:rPr>
-        <w:t>Instruções</w:t>
-      </w:r>
-    </w:p>
-    <w:p>
-      <w:r>
-        <w:tab/>
-        <w:t>}</w:t>
-      </w:r>
     </w:p>
     <w:p>
       <w:pPr>
@@ -10399,14 +9812,9 @@
         <w:t>Condição</w:t>
       </w:r>
       <w:r>
-        <w:t xml:space="preserve"> </w:t>
-      </w:r>
-      <w:proofErr w:type="spellStart"/>
-      <w:r>
-        <w:t>while</w:t>
+        <w:t xml:space="preserve"> while</w:t>
       </w:r>
       <w:bookmarkEnd w:id="13"/>
-      <w:proofErr w:type="spellEnd"/>
     </w:p>
     <w:p/>
     <w:p>
@@ -10466,11 +9874,9 @@
                             <w:pPr>
                               <w:jc w:val="center"/>
                             </w:pPr>
-                            <w:proofErr w:type="gramStart"/>
                             <w:r>
                               <w:t>condição</w:t>
                             </w:r>
-                            <w:proofErr w:type="gramEnd"/>
                           </w:p>
                         </w:txbxContent>
                       </wps:txbx>
@@ -10569,11 +9975,9 @@
                                 <w:lang w:val="en-US"/>
                               </w:rPr>
                             </w:pPr>
-                            <w:proofErr w:type="gramStart"/>
                             <w:r>
                               <w:t>false</w:t>
                             </w:r>
-                            <w:proofErr w:type="gramEnd"/>
                           </w:p>
                         </w:txbxContent>
                       </wps:txbx>
@@ -10806,11 +10210,9 @@
                             <w:pPr>
                               <w:jc w:val="center"/>
                             </w:pPr>
-                            <w:proofErr w:type="gramStart"/>
                             <w:r>
                               <w:t>instruções</w:t>
                             </w:r>
-                            <w:proofErr w:type="gramEnd"/>
                           </w:p>
                         </w:txbxContent>
                       </wps:txbx>
@@ -10976,13 +10378,9 @@
                                 <w:lang w:val="en-US"/>
                               </w:rPr>
                             </w:pPr>
-                            <w:proofErr w:type="spellStart"/>
-                            <w:proofErr w:type="gramStart"/>
                             <w:r>
                               <w:t>true</w:t>
                             </w:r>
-                            <w:proofErr w:type="spellEnd"/>
-                            <w:proofErr w:type="gramEnd"/>
                           </w:p>
                         </w:txbxContent>
                       </wps:txbx>
@@ -11106,18 +10504,15 @@
       </w:r>
     </w:p>
     <w:p>
-      <w:proofErr w:type="spellStart"/>
       <w:r>
         <w:t>While</w:t>
       </w:r>
-      <w:proofErr w:type="spellEnd"/>
       <w:r>
         <w:t xml:space="preserve"> </w:t>
       </w:r>
       <w:r>
         <w:t>(</w:t>
       </w:r>
-      <w:proofErr w:type="gramStart"/>
       <w:r>
         <w:rPr>
           <w:i/>
@@ -11127,7 +10522,6 @@
       <w:r>
         <w:t>){</w:t>
       </w:r>
-      <w:proofErr w:type="gramEnd"/>
     </w:p>
     <w:p>
       <w:pPr>
@@ -11184,14 +10578,9 @@
         <w:t xml:space="preserve">Condição </w:t>
       </w:r>
       <w:r>
-        <w:t xml:space="preserve">do </w:t>
-      </w:r>
-      <w:proofErr w:type="spellStart"/>
-      <w:r>
-        <w:t>while</w:t>
+        <w:t>do while</w:t>
       </w:r>
       <w:bookmarkEnd w:id="14"/>
-      <w:proofErr w:type="spellEnd"/>
     </w:p>
     <w:p/>
     <w:p>
@@ -11525,11 +10914,9 @@
                             <w:pPr>
                               <w:jc w:val="center"/>
                             </w:pPr>
-                            <w:proofErr w:type="gramStart"/>
                             <w:r>
                               <w:t>instruções</w:t>
                             </w:r>
-                            <w:proofErr w:type="gramEnd"/>
                           </w:p>
                         </w:txbxContent>
                       </wps:txbx>
@@ -11694,13 +11081,9 @@
                                 <w:lang w:val="en-US"/>
                               </w:rPr>
                             </w:pPr>
-                            <w:proofErr w:type="spellStart"/>
-                            <w:proofErr w:type="gramStart"/>
                             <w:r>
                               <w:t>true</w:t>
                             </w:r>
-                            <w:proofErr w:type="spellEnd"/>
-                            <w:proofErr w:type="gramEnd"/>
                           </w:p>
                         </w:txbxContent>
                       </wps:txbx>
@@ -11802,11 +11185,9 @@
                             <w:pPr>
                               <w:jc w:val="center"/>
                             </w:pPr>
-                            <w:proofErr w:type="gramStart"/>
                             <w:r>
                               <w:t>condição</w:t>
                             </w:r>
-                            <w:proofErr w:type="gramEnd"/>
                           </w:p>
                         </w:txbxContent>
                       </wps:txbx>
@@ -11907,11 +11288,9 @@
                                 <w:lang w:val="en-US"/>
                               </w:rPr>
                             </w:pPr>
-                            <w:proofErr w:type="gramStart"/>
                             <w:r>
                               <w:t>false</w:t>
                             </w:r>
-                            <w:proofErr w:type="gramEnd"/>
                           </w:p>
                         </w:txbxContent>
                       </wps:txbx>
@@ -12026,13 +11405,8 @@
     <w:p/>
     <w:p/>
     <w:p>
-      <w:proofErr w:type="gramStart"/>
-      <w:r>
-        <w:t>do</w:t>
-      </w:r>
-      <w:proofErr w:type="gramEnd"/>
-      <w:r>
-        <w:t>{</w:t>
+      <w:r>
+        <w:t>do{</w:t>
       </w:r>
     </w:p>
     <w:p>
@@ -12051,17 +11425,7 @@
         <w:t xml:space="preserve">     </w:t>
       </w:r>
       <w:r>
-        <w:t xml:space="preserve"> }</w:t>
-      </w:r>
-      <w:proofErr w:type="spellStart"/>
-      <w:proofErr w:type="gramStart"/>
-      <w:r>
-        <w:t>while</w:t>
-      </w:r>
-      <w:proofErr w:type="spellEnd"/>
-      <w:proofErr w:type="gramEnd"/>
-      <w:r>
-        <w:t>(</w:t>
+        <w:t xml:space="preserve"> }while(</w:t>
       </w:r>
       <w:r>
         <w:rPr>
@@ -12141,77 +11505,69 @@
       </w:r>
     </w:p>
     <w:p>
-      <w:proofErr w:type="spellStart"/>
-      <w:proofErr w:type="gramStart"/>
-      <w:r>
-        <w:t>public</w:t>
-      </w:r>
-      <w:proofErr w:type="spellEnd"/>
-      <w:proofErr w:type="gramEnd"/>
-      <w:r>
+      <w:r>
+        <w:t xml:space="preserve">public static void Exemplo()   {        </w:t>
+      </w:r>
+    </w:p>
+    <w:p>
+      <w:r>
+        <w:t>}</w:t>
+      </w:r>
+      <w:r>
+        <w:tab/>
+      </w:r>
+      <w:r>
+        <w:tab/>
+      </w:r>
+    </w:p>
+    <w:p/>
+    <w:p>
+      <w:r>
+        <w:t xml:space="preserve">Definir função </w:t>
+      </w:r>
+      <w:r>
+        <w:rPr>
+          <w:i/>
+        </w:rPr>
+        <w:t xml:space="preserve">Exemplo </w:t>
+      </w:r>
+      <w:r>
+        <w:t xml:space="preserve">do tipo int </w:t>
+      </w:r>
+      <w:r>
+        <w:t>com um parâmetro de entrada:</w:t>
+      </w:r>
+    </w:p>
+    <w:p>
+      <w:pPr>
+        <w:ind w:firstLine="708"/>
+      </w:pPr>
+      <w:r>
+        <w:rPr>
+          <w:b/>
+        </w:rPr>
+        <w:t>Nota</w:t>
+      </w:r>
+      <w:r>
+        <w:rPr>
+          <w:b/>
+        </w:rPr>
+        <w:t xml:space="preserve"> 1</w:t>
+      </w:r>
+      <w:r>
+        <w:rPr>
+          <w:b/>
+        </w:rPr>
+        <w:t>:</w:t>
+      </w:r>
+      <w:r>
+        <w:rPr>
+          <w:b/>
+        </w:rPr>
         <w:t xml:space="preserve"> </w:t>
       </w:r>
-      <w:proofErr w:type="spellStart"/>
-      <w:r>
-        <w:t>static</w:t>
-      </w:r>
-      <w:proofErr w:type="spellEnd"/>
-      <w:r>
-        <w:t xml:space="preserve"> </w:t>
-      </w:r>
-      <w:proofErr w:type="spellStart"/>
-      <w:r>
-        <w:t>void</w:t>
-      </w:r>
-      <w:proofErr w:type="spellEnd"/>
-      <w:r>
-        <w:t xml:space="preserve"> Exemplo()   {        </w:t>
-      </w:r>
-    </w:p>
-    <w:p>
-      <w:r>
-        <w:t>}</w:t>
-      </w:r>
-      <w:r>
-        <w:tab/>
-      </w:r>
-      <w:r>
-        <w:tab/>
-      </w:r>
-    </w:p>
-    <w:p/>
-    <w:p>
-      <w:r>
-        <w:t xml:space="preserve">Definir função </w:t>
-      </w:r>
-      <w:r>
-        <w:rPr>
-          <w:i/>
-        </w:rPr>
-        <w:t xml:space="preserve">Exemplo </w:t>
-      </w:r>
-      <w:r>
-        <w:t xml:space="preserve">do tipo </w:t>
-      </w:r>
-      <w:proofErr w:type="spellStart"/>
-      <w:r>
-        <w:t>int</w:t>
-      </w:r>
-      <w:proofErr w:type="spellEnd"/>
-      <w:r>
-        <w:t xml:space="preserve"> </w:t>
-      </w:r>
-      <w:r>
-        <w:t>com um</w:t>
-      </w:r>
-      <w:r>
-        <w:t xml:space="preserve"> </w:t>
-      </w:r>
-      <w:r>
-        <w:t>parâmetro</w:t>
-      </w:r>
-      <w:r>
-        <w:t xml:space="preserve"> de entrada:</w:t>
+      <w:r>
+        <w:t xml:space="preserve">as funções podem ter ou não tipos. </w:t>
       </w:r>
     </w:p>
     <w:p>
@@ -12222,38 +11578,6 @@
         <w:rPr>
           <w:b/>
         </w:rPr>
-        <w:t>Nota</w:t>
-      </w:r>
-      <w:r>
-        <w:rPr>
-          <w:b/>
-        </w:rPr>
-        <w:t xml:space="preserve"> 1</w:t>
-      </w:r>
-      <w:r>
-        <w:rPr>
-          <w:b/>
-        </w:rPr>
-        <w:t>:</w:t>
-      </w:r>
-      <w:r>
-        <w:rPr>
-          <w:b/>
-        </w:rPr>
-        <w:t xml:space="preserve"> </w:t>
-      </w:r>
-      <w:r>
-        <w:t xml:space="preserve">as funções podem ter ou não tipos. </w:t>
-      </w:r>
-    </w:p>
-    <w:p>
-      <w:pPr>
-        <w:ind w:firstLine="708"/>
-      </w:pPr>
-      <w:r>
-        <w:rPr>
-          <w:b/>
-        </w:rPr>
         <w:t>Nota 2:</w:t>
       </w:r>
       <w:r>
@@ -12285,61 +11609,23 @@
           <w:lang w:val="en-US"/>
         </w:rPr>
       </w:pPr>
-      <w:proofErr w:type="gramStart"/>
       <w:r>
         <w:rPr>
           <w:lang w:val="en-US"/>
         </w:rPr>
-        <w:t>public</w:t>
-      </w:r>
-      <w:proofErr w:type="gramEnd"/>
+        <w:t xml:space="preserve">public static int </w:t>
+      </w:r>
       <w:r>
         <w:rPr>
           <w:lang w:val="en-US"/>
         </w:rPr>
-        <w:t xml:space="preserve"> static </w:t>
-      </w:r>
-      <w:proofErr w:type="spellStart"/>
+        <w:t>Exemplo</w:t>
+      </w:r>
       <w:r>
         <w:rPr>
           <w:lang w:val="en-US"/>
         </w:rPr>
-        <w:t>int</w:t>
-      </w:r>
-      <w:proofErr w:type="spellEnd"/>
-      <w:r>
-        <w:rPr>
-          <w:lang w:val="en-US"/>
-        </w:rPr>
-        <w:t xml:space="preserve"> </w:t>
-      </w:r>
-      <w:proofErr w:type="spellStart"/>
-      <w:r>
-        <w:rPr>
-          <w:lang w:val="en-US"/>
-        </w:rPr>
-        <w:t>Exemplo</w:t>
-      </w:r>
-      <w:proofErr w:type="spellEnd"/>
-      <w:r>
-        <w:rPr>
-          <w:lang w:val="en-US"/>
-        </w:rPr>
-        <w:t>(</w:t>
-      </w:r>
-      <w:proofErr w:type="spellStart"/>
-      <w:r>
-        <w:rPr>
-          <w:lang w:val="en-US"/>
-        </w:rPr>
-        <w:t>int</w:t>
-      </w:r>
-      <w:proofErr w:type="spellEnd"/>
-      <w:r>
-        <w:rPr>
-          <w:lang w:val="en-US"/>
-        </w:rPr>
-        <w:t xml:space="preserve"> k</w:t>
+        <w:t>(int k</w:t>
       </w:r>
       <w:r>
         <w:rPr>
@@ -12408,13 +11694,8 @@
       </w:r>
     </w:p>
     <w:p>
-      <w:proofErr w:type="gramStart"/>
-      <w:r>
-        <w:t>Exemplo(</w:t>
-      </w:r>
-      <w:proofErr w:type="gramEnd"/>
-      <w:r>
-        <w:t xml:space="preserve">);        </w:t>
+      <w:r>
+        <w:t xml:space="preserve">Exemplo();        </w:t>
       </w:r>
     </w:p>
     <w:p/>
@@ -12952,13 +12233,8 @@
         <w:t xml:space="preserve">É </w:t>
       </w:r>
       <w:r>
-        <w:t xml:space="preserve">case </w:t>
-      </w:r>
-      <w:proofErr w:type="spellStart"/>
-      <w:r>
-        <w:t>sensitive</w:t>
-      </w:r>
-      <w:proofErr w:type="spellEnd"/>
+        <w:t>case sensitive</w:t>
+      </w:r>
       <w:r>
         <w:t>.</w:t>
       </w:r>
@@ -13023,16 +12299,8 @@
         <w:rPr>
           <w:lang w:val="en-US"/>
         </w:rPr>
-        <w:t xml:space="preserve">hort </w:t>
-      </w:r>
-      <w:proofErr w:type="spellStart"/>
-      <w:r>
-        <w:rPr>
-          <w:lang w:val="en-US"/>
-        </w:rPr>
-        <w:t>int</w:t>
-      </w:r>
-      <w:proofErr w:type="spellEnd"/>
+        <w:t>hort int</w:t>
+      </w:r>
     </w:p>
     <w:p>
       <w:pPr>
@@ -13045,14 +12313,12 @@
           <w:lang w:val="en-US"/>
         </w:rPr>
       </w:pPr>
-      <w:proofErr w:type="spellStart"/>
       <w:r>
         <w:rPr>
           <w:lang w:val="en-US"/>
         </w:rPr>
         <w:t>int</w:t>
       </w:r>
-      <w:proofErr w:type="spellEnd"/>
     </w:p>
     <w:p>
       <w:pPr>
@@ -13069,16 +12335,8 @@
         <w:rPr>
           <w:lang w:val="en-US"/>
         </w:rPr>
-        <w:t xml:space="preserve">long </w:t>
-      </w:r>
-      <w:proofErr w:type="spellStart"/>
-      <w:r>
-        <w:rPr>
-          <w:lang w:val="en-US"/>
-        </w:rPr>
-        <w:t>int</w:t>
-      </w:r>
-      <w:proofErr w:type="spellEnd"/>
+        <w:t>long int</w:t>
+      </w:r>
     </w:p>
     <w:p>
       <w:pPr>
@@ -13089,10 +12347,7 @@
         </w:numPr>
       </w:pPr>
       <w:r>
-        <w:t>Decimais</w:t>
-      </w:r>
-      <w:r>
-        <w:t>:</w:t>
+        <w:t>Decimais:</w:t>
       </w:r>
     </w:p>
     <w:p>
@@ -13139,15 +12394,8 @@
           <w:numId w:val="19"/>
         </w:numPr>
       </w:pPr>
-      <w:proofErr w:type="spellStart"/>
-      <w:proofErr w:type="gramStart"/>
-      <w:r>
-        <w:t>double</w:t>
-      </w:r>
-      <w:proofErr w:type="spellEnd"/>
-      <w:proofErr w:type="gramEnd"/>
-      <w:r>
-        <w:t xml:space="preserve"> </w:t>
+      <w:r>
+        <w:t xml:space="preserve">double </w:t>
       </w:r>
       <w:r>
         <w:tab/>
@@ -13171,23 +12419,8 @@
           <w:numId w:val="19"/>
         </w:numPr>
       </w:pPr>
-      <w:proofErr w:type="spellStart"/>
-      <w:proofErr w:type="gramStart"/>
-      <w:r>
-        <w:t>long</w:t>
-      </w:r>
-      <w:proofErr w:type="spellEnd"/>
-      <w:proofErr w:type="gramEnd"/>
-      <w:r>
-        <w:t xml:space="preserve"> </w:t>
-      </w:r>
-      <w:proofErr w:type="spellStart"/>
-      <w:r>
-        <w:t>double</w:t>
-      </w:r>
-      <w:proofErr w:type="spellEnd"/>
-      <w:r>
-        <w:t xml:space="preserve"> </w:t>
+      <w:r>
+        <w:t xml:space="preserve">long double </w:t>
       </w:r>
     </w:p>
     <w:p>
@@ -13201,14 +12434,12 @@
           <w:lang w:val="en-US"/>
         </w:rPr>
       </w:pPr>
-      <w:proofErr w:type="spellStart"/>
       <w:r>
         <w:rPr>
           <w:lang w:val="en-US"/>
         </w:rPr>
         <w:t>Texto</w:t>
       </w:r>
-      <w:proofErr w:type="spellEnd"/>
     </w:p>
     <w:p>
       <w:pPr>
@@ -13218,15 +12449,8 @@
           <w:numId w:val="19"/>
         </w:numPr>
       </w:pPr>
-      <w:proofErr w:type="spellStart"/>
-      <w:proofErr w:type="gramStart"/>
-      <w:r>
-        <w:t>char</w:t>
-      </w:r>
-      <w:proofErr w:type="spellEnd"/>
-      <w:proofErr w:type="gramEnd"/>
-      <w:r>
-        <w:t xml:space="preserve"> </w:t>
+      <w:r>
+        <w:t xml:space="preserve">char </w:t>
       </w:r>
     </w:p>
     <w:p>
@@ -13377,13 +12601,8 @@
         <w:jc w:val="both"/>
       </w:pPr>
       <w:r>
-        <w:t xml:space="preserve">Tipo </w:t>
-      </w:r>
-      <w:proofErr w:type="spellStart"/>
-      <w:r>
-        <w:t>int</w:t>
-      </w:r>
-      <w:proofErr w:type="spellEnd"/>
+        <w:t>Tipo int</w:t>
+      </w:r>
     </w:p>
     <w:p>
       <w:pPr>
@@ -13394,24 +12613,12 @@
         </w:numPr>
         <w:jc w:val="both"/>
       </w:pPr>
-      <w:proofErr w:type="spellStart"/>
-      <w:proofErr w:type="gramStart"/>
-      <w:r>
-        <w:t>int</w:t>
-      </w:r>
-      <w:proofErr w:type="spellEnd"/>
-      <w:proofErr w:type="gramEnd"/>
-      <w:r>
-        <w:t xml:space="preserve"> </w:t>
-      </w:r>
-      <w:proofErr w:type="spellStart"/>
-      <w:r>
-        <w:t>var</w:t>
+      <w:r>
+        <w:t>int var</w:t>
       </w:r>
       <w:r>
         <w:t>iavel</w:t>
       </w:r>
-      <w:proofErr w:type="spellEnd"/>
       <w:r>
         <w:t>=valor</w:t>
       </w:r>
@@ -13442,22 +12649,7 @@
         <w:t xml:space="preserve">valor </w:t>
       </w:r>
       <w:r>
-        <w:t xml:space="preserve">deve ser um </w:t>
-      </w:r>
-      <w:r>
-        <w:t>número</w:t>
-      </w:r>
-      <w:r>
-        <w:t xml:space="preserve"> </w:t>
-      </w:r>
-      <w:r>
-        <w:t>inteiro</w:t>
-      </w:r>
-      <w:r>
-        <w:t>. Ex:</w:t>
-      </w:r>
-      <w:r>
-        <w:t xml:space="preserve"> 0</w:t>
+        <w:t>deve ser um número inteiro. Ex: 0</w:t>
       </w:r>
     </w:p>
     <w:p>
@@ -13470,13 +12662,8 @@
         <w:jc w:val="both"/>
       </w:pPr>
       <w:r>
-        <w:t xml:space="preserve">Tipo </w:t>
-      </w:r>
-      <w:proofErr w:type="spellStart"/>
-      <w:r>
-        <w:t>char</w:t>
-      </w:r>
-      <w:proofErr w:type="spellEnd"/>
+        <w:t>Tipo char</w:t>
+      </w:r>
     </w:p>
     <w:p>
       <w:pPr>
@@ -13487,24 +12674,12 @@
         </w:numPr>
         <w:jc w:val="both"/>
       </w:pPr>
-      <w:proofErr w:type="spellStart"/>
-      <w:proofErr w:type="gramStart"/>
-      <w:r>
-        <w:t>char</w:t>
-      </w:r>
-      <w:proofErr w:type="spellEnd"/>
-      <w:proofErr w:type="gramEnd"/>
-      <w:r>
-        <w:t xml:space="preserve"> </w:t>
-      </w:r>
-      <w:proofErr w:type="spellStart"/>
-      <w:r>
-        <w:t>var</w:t>
+      <w:r>
+        <w:t>char var</w:t>
       </w:r>
       <w:r>
         <w:t>iavel</w:t>
       </w:r>
-      <w:proofErr w:type="spellEnd"/>
       <w:r>
         <w:t>=</w:t>
       </w:r>
@@ -13551,13 +12726,8 @@
         </w:rPr>
       </w:pPr>
       <w:r>
-        <w:t xml:space="preserve">Tipo </w:t>
-      </w:r>
-      <w:proofErr w:type="spellStart"/>
-      <w:r>
-        <w:t>float</w:t>
-      </w:r>
-      <w:proofErr w:type="spellEnd"/>
+        <w:t>Tipo float</w:t>
+      </w:r>
     </w:p>
     <w:p>
       <w:pPr>
@@ -13571,35 +12741,21 @@
           <w:lang w:val="en-US"/>
         </w:rPr>
       </w:pPr>
-      <w:proofErr w:type="spellStart"/>
-      <w:proofErr w:type="gramStart"/>
-      <w:r>
-        <w:t>float</w:t>
-      </w:r>
-      <w:proofErr w:type="spellEnd"/>
-      <w:proofErr w:type="gramEnd"/>
-      <w:r>
-        <w:t xml:space="preserve"> </w:t>
-      </w:r>
-      <w:proofErr w:type="spellStart"/>
-      <w:r>
-        <w:t>var</w:t>
+      <w:r>
+        <w:t>float var</w:t>
       </w:r>
       <w:r>
         <w:t>iavel</w:t>
       </w:r>
-      <w:proofErr w:type="spellEnd"/>
       <w:r>
         <w:t>=</w:t>
       </w:r>
-      <w:proofErr w:type="spellStart"/>
       <w:r>
         <w:t>valor</w:t>
       </w:r>
       <w:r>
         <w:t>f</w:t>
       </w:r>
-      <w:proofErr w:type="spellEnd"/>
       <w:r>
         <w:t>;</w:t>
       </w:r>
@@ -13641,15 +12797,7 @@
       </w:pPr>
       <w:bookmarkStart w:id="26" w:name="_Toc356914925"/>
       <w:r>
-        <w:t xml:space="preserve">Estruturas </w:t>
-      </w:r>
-      <w:proofErr w:type="gramStart"/>
-      <w:r>
-        <w:t>input</w:t>
-      </w:r>
-      <w:proofErr w:type="gramEnd"/>
-      <w:r>
-        <w:t>/output</w:t>
+        <w:t>Estruturas input/output</w:t>
       </w:r>
       <w:bookmarkEnd w:id="26"/>
     </w:p>
@@ -13660,21 +12808,8 @@
       <w:r>
         <w:t xml:space="preserve">nção a chamada da biblioteca </w:t>
       </w:r>
-      <w:proofErr w:type="spellStart"/>
-      <w:r>
-        <w:t>stdio.h</w:t>
-      </w:r>
-      <w:proofErr w:type="spellEnd"/>
-      <w:r>
-        <w:t xml:space="preserve"> quando se usa </w:t>
-      </w:r>
-      <w:proofErr w:type="gramStart"/>
-      <w:r>
-        <w:t>input</w:t>
-      </w:r>
-      <w:proofErr w:type="gramEnd"/>
-      <w:r>
-        <w:t>/output</w:t>
+      <w:r>
+        <w:t>stdio.h quando se usa input/output</w:t>
       </w:r>
       <w:r>
         <w:t>:</w:t>
@@ -13694,46 +12829,24 @@
         <w:rPr>
           <w:lang w:val="en-US"/>
         </w:rPr>
-        <w:t>#include &lt;</w:t>
-      </w:r>
-      <w:proofErr w:type="spellStart"/>
-      <w:r>
+        <w:t>#include &lt;stdio.h&gt;</w:t>
+      </w:r>
+    </w:p>
+    <w:p>
+      <w:pPr>
+        <w:pStyle w:val="Heading3"/>
         <w:rPr>
           <w:lang w:val="en-US"/>
         </w:rPr>
-        <w:t>stdio.h</w:t>
-      </w:r>
-      <w:proofErr w:type="spellEnd"/>
+      </w:pPr>
+      <w:bookmarkStart w:id="27" w:name="_Toc356914926"/>
       <w:r>
         <w:rPr>
           <w:lang w:val="en-US"/>
         </w:rPr>
-        <w:t>&gt;</w:t>
-      </w:r>
-    </w:p>
-    <w:p>
-      <w:pPr>
-        <w:pStyle w:val="Heading3"/>
-        <w:rPr>
-          <w:lang w:val="en-US"/>
-        </w:rPr>
-      </w:pPr>
-      <w:bookmarkStart w:id="27" w:name="_Toc356914926"/>
-      <w:r>
-        <w:rPr>
-          <w:lang w:val="en-US"/>
-        </w:rPr>
-        <w:t xml:space="preserve">Input – </w:t>
-      </w:r>
-      <w:proofErr w:type="spellStart"/>
-      <w:r>
-        <w:rPr>
-          <w:lang w:val="en-US"/>
-        </w:rPr>
-        <w:t>Ler</w:t>
+        <w:t>Input – Ler</w:t>
       </w:r>
       <w:bookmarkEnd w:id="27"/>
-      <w:proofErr w:type="spellEnd"/>
     </w:p>
     <w:p>
       <w:pPr>
@@ -13797,13 +12910,9 @@
                             <w:pPr>
                               <w:jc w:val="center"/>
                             </w:pPr>
-                            <w:proofErr w:type="spellStart"/>
-                            <w:proofErr w:type="gramStart"/>
                             <w:r>
                               <w:t>variavel</w:t>
                             </w:r>
-                            <w:proofErr w:type="spellEnd"/>
-                            <w:proofErr w:type="gramEnd"/>
                           </w:p>
                         </w:txbxContent>
                       </wps:txbx>
@@ -13865,41 +12974,13 @@
       </w:pPr>
     </w:p>
     <w:p>
-      <w:proofErr w:type="spellStart"/>
-      <w:proofErr w:type="gramStart"/>
-      <w:r>
-        <w:t>scanf</w:t>
-      </w:r>
-      <w:proofErr w:type="spellEnd"/>
-      <w:proofErr w:type="gramEnd"/>
-      <w:r>
-        <w:t xml:space="preserve"> (“%tipo_var”,&amp;</w:t>
-      </w:r>
-      <w:proofErr w:type="spellStart"/>
-      <w:r>
-        <w:t>variavel</w:t>
-      </w:r>
-      <w:proofErr w:type="spellEnd"/>
-      <w:r>
-        <w:t>);</w:t>
-      </w:r>
-    </w:p>
-    <w:p>
-      <w:proofErr w:type="gramStart"/>
-      <w:r>
-        <w:t>exemplo</w:t>
-      </w:r>
-      <w:proofErr w:type="gramEnd"/>
-      <w:r>
-        <w:t xml:space="preserve">: </w:t>
-      </w:r>
-      <w:proofErr w:type="spellStart"/>
-      <w:r>
-        <w:t>scanf</w:t>
-      </w:r>
-      <w:proofErr w:type="spellEnd"/>
-      <w:r>
-        <w:t xml:space="preserve"> (“%d”, &amp;i);</w:t>
+      <w:r>
+        <w:t>scanf (“%tipo_var”,&amp;variavel);</w:t>
+      </w:r>
+    </w:p>
+    <w:p>
+      <w:r>
+        <w:t>exemplo: scanf (“%d”, &amp;i);</w:t>
       </w:r>
     </w:p>
     <w:p>
@@ -13944,16 +13025,8 @@
         <w:rPr>
           <w:lang w:val="en-US"/>
         </w:rPr>
-        <w:t xml:space="preserve">hort </w:t>
-      </w:r>
-      <w:proofErr w:type="spellStart"/>
-      <w:r>
-        <w:rPr>
-          <w:lang w:val="en-US"/>
-        </w:rPr>
-        <w:t>int</w:t>
-      </w:r>
-      <w:proofErr w:type="spellEnd"/>
+        <w:t>hort int</w:t>
+      </w:r>
     </w:p>
     <w:p>
       <w:pPr>
@@ -13966,14 +13039,12 @@
           <w:lang w:val="en-US"/>
         </w:rPr>
       </w:pPr>
-      <w:proofErr w:type="spellStart"/>
       <w:r>
         <w:rPr>
           <w:lang w:val="en-US"/>
         </w:rPr>
         <w:t>int</w:t>
       </w:r>
-      <w:proofErr w:type="spellEnd"/>
     </w:p>
     <w:p>
       <w:pPr>
@@ -14008,16 +13079,8 @@
         <w:rPr>
           <w:lang w:val="en-US"/>
         </w:rPr>
-        <w:t xml:space="preserve">long </w:t>
-      </w:r>
-      <w:proofErr w:type="spellStart"/>
-      <w:r>
-        <w:rPr>
-          <w:lang w:val="en-US"/>
-        </w:rPr>
-        <w:t>int</w:t>
-      </w:r>
-      <w:proofErr w:type="spellEnd"/>
+        <w:t>long int</w:t>
+      </w:r>
     </w:p>
     <w:p>
       <w:pPr>
@@ -14048,14 +13111,12 @@
       <w:r>
         <w:t xml:space="preserve">Tipo </w:t>
       </w:r>
-      <w:proofErr w:type="spellStart"/>
       <w:r>
         <w:rPr>
           <w:i/>
         </w:rPr>
         <w:t>if</w:t>
       </w:r>
-      <w:proofErr w:type="spellEnd"/>
       <w:r>
         <w:t>:</w:t>
       </w:r>
@@ -14086,15 +13147,8 @@
           <w:numId w:val="19"/>
         </w:numPr>
       </w:pPr>
-      <w:proofErr w:type="spellStart"/>
-      <w:proofErr w:type="gramStart"/>
-      <w:r>
-        <w:t>double</w:t>
-      </w:r>
-      <w:proofErr w:type="spellEnd"/>
-      <w:proofErr w:type="gramEnd"/>
-      <w:r>
-        <w:t xml:space="preserve"> </w:t>
+      <w:r>
+        <w:t xml:space="preserve">double </w:t>
       </w:r>
     </w:p>
     <w:p>
@@ -14126,23 +13180,8 @@
           <w:numId w:val="19"/>
         </w:numPr>
       </w:pPr>
-      <w:proofErr w:type="spellStart"/>
-      <w:proofErr w:type="gramStart"/>
-      <w:r>
-        <w:t>long</w:t>
-      </w:r>
-      <w:proofErr w:type="spellEnd"/>
-      <w:proofErr w:type="gramEnd"/>
-      <w:r>
-        <w:t xml:space="preserve"> </w:t>
-      </w:r>
-      <w:proofErr w:type="spellStart"/>
-      <w:r>
-        <w:t>double</w:t>
-      </w:r>
-      <w:proofErr w:type="spellEnd"/>
-      <w:r>
-        <w:t xml:space="preserve"> </w:t>
+      <w:r>
+        <w:t xml:space="preserve">long double </w:t>
       </w:r>
     </w:p>
     <w:p>
@@ -14153,15 +13192,8 @@
           <w:numId w:val="19"/>
         </w:numPr>
       </w:pPr>
-      <w:proofErr w:type="spellStart"/>
-      <w:proofErr w:type="gramStart"/>
-      <w:r>
-        <w:t>char</w:t>
-      </w:r>
-      <w:proofErr w:type="spellEnd"/>
-      <w:proofErr w:type="gramEnd"/>
-      <w:r>
-        <w:t xml:space="preserve"> </w:t>
+      <w:r>
+        <w:t xml:space="preserve">char </w:t>
       </w:r>
     </w:p>
     <w:p>
@@ -14236,11 +13268,9 @@
                             <w:pPr>
                               <w:jc w:val="center"/>
                             </w:pPr>
-                            <w:proofErr w:type="gramStart"/>
                             <w:r>
                               <w:t>mensagem</w:t>
                             </w:r>
-                            <w:proofErr w:type="gramEnd"/>
                           </w:p>
                         </w:txbxContent>
                       </wps:txbx>
@@ -14282,63 +13312,22 @@
     <w:p/>
     <w:p/>
     <w:p>
-      <w:proofErr w:type="spellStart"/>
-      <w:proofErr w:type="gramStart"/>
-      <w:r>
-        <w:t>Printf</w:t>
-      </w:r>
-      <w:proofErr w:type="spellEnd"/>
-      <w:r>
-        <w:t>(</w:t>
-      </w:r>
-      <w:proofErr w:type="gramEnd"/>
-      <w:r>
-        <w:t>“%</w:t>
-      </w:r>
-      <w:proofErr w:type="spellStart"/>
-      <w:r>
-        <w:t>tipo_var</w:t>
-      </w:r>
-      <w:proofErr w:type="spellEnd"/>
+      <w:r>
+        <w:t>Printf(“%tipo_var</w:t>
+      </w:r>
       <w:r>
         <w:t>”</w:t>
       </w:r>
       <w:r>
-        <w:t xml:space="preserve">, </w:t>
-      </w:r>
-      <w:proofErr w:type="spellStart"/>
-      <w:r>
-        <w:t>variavel</w:t>
-      </w:r>
-      <w:proofErr w:type="spellEnd"/>
+        <w:t>, variavel</w:t>
+      </w:r>
       <w:r>
         <w:t>);</w:t>
       </w:r>
     </w:p>
     <w:p>
-      <w:proofErr w:type="gramStart"/>
-      <w:r>
-        <w:t>exemplo</w:t>
-      </w:r>
-      <w:proofErr w:type="gramEnd"/>
-      <w:r>
-        <w:t xml:space="preserve">: </w:t>
-      </w:r>
-      <w:proofErr w:type="spellStart"/>
-      <w:r>
-        <w:t>Printf</w:t>
-      </w:r>
-      <w:proofErr w:type="spellEnd"/>
-      <w:r>
-        <w:t xml:space="preserve"> (“%d”, &amp;</w:t>
-      </w:r>
-      <w:proofErr w:type="spellStart"/>
-      <w:r>
-        <w:t>variavel</w:t>
-      </w:r>
-      <w:proofErr w:type="spellEnd"/>
-      <w:r>
-        <w:t>);</w:t>
+      <w:r>
+        <w:t>exemplo: Printf (“%d”, &amp;variavel);</w:t>
       </w:r>
     </w:p>
     <w:p>
@@ -14383,16 +13372,8 @@
         <w:rPr>
           <w:lang w:val="en-US"/>
         </w:rPr>
-        <w:t xml:space="preserve">hort </w:t>
-      </w:r>
-      <w:proofErr w:type="spellStart"/>
-      <w:r>
-        <w:rPr>
-          <w:lang w:val="en-US"/>
-        </w:rPr>
-        <w:t>int</w:t>
-      </w:r>
-      <w:proofErr w:type="spellEnd"/>
+        <w:t>hort int</w:t>
+      </w:r>
     </w:p>
     <w:p>
       <w:pPr>
@@ -14405,14 +13386,12 @@
           <w:lang w:val="en-US"/>
         </w:rPr>
       </w:pPr>
-      <w:proofErr w:type="spellStart"/>
       <w:r>
         <w:rPr>
           <w:lang w:val="en-US"/>
         </w:rPr>
         <w:t>int</w:t>
       </w:r>
-      <w:proofErr w:type="spellEnd"/>
     </w:p>
     <w:p>
       <w:pPr>
@@ -14447,16 +13426,8 @@
         <w:rPr>
           <w:lang w:val="en-US"/>
         </w:rPr>
-        <w:t xml:space="preserve">long </w:t>
-      </w:r>
-      <w:proofErr w:type="spellStart"/>
-      <w:r>
-        <w:rPr>
-          <w:lang w:val="en-US"/>
-        </w:rPr>
-        <w:t>int</w:t>
-      </w:r>
-      <w:proofErr w:type="spellEnd"/>
+        <w:t>long int</w:t>
+      </w:r>
     </w:p>
     <w:p>
       <w:pPr>
@@ -14487,14 +13458,12 @@
       <w:r>
         <w:t xml:space="preserve">Tipo </w:t>
       </w:r>
-      <w:proofErr w:type="spellStart"/>
       <w:r>
         <w:rPr>
           <w:i/>
         </w:rPr>
         <w:t>if</w:t>
       </w:r>
-      <w:proofErr w:type="spellEnd"/>
       <w:r>
         <w:t>:</w:t>
       </w:r>
@@ -14525,15 +13494,8 @@
           <w:numId w:val="19"/>
         </w:numPr>
       </w:pPr>
-      <w:proofErr w:type="spellStart"/>
-      <w:proofErr w:type="gramStart"/>
-      <w:r>
-        <w:t>double</w:t>
-      </w:r>
-      <w:proofErr w:type="spellEnd"/>
-      <w:proofErr w:type="gramEnd"/>
-      <w:r>
-        <w:t xml:space="preserve"> </w:t>
+      <w:r>
+        <w:t xml:space="preserve">double </w:t>
       </w:r>
     </w:p>
     <w:p>
@@ -14565,23 +13527,8 @@
           <w:numId w:val="19"/>
         </w:numPr>
       </w:pPr>
-      <w:proofErr w:type="spellStart"/>
-      <w:proofErr w:type="gramStart"/>
-      <w:r>
-        <w:t>long</w:t>
-      </w:r>
-      <w:proofErr w:type="spellEnd"/>
-      <w:proofErr w:type="gramEnd"/>
-      <w:r>
-        <w:t xml:space="preserve"> </w:t>
-      </w:r>
-      <w:proofErr w:type="spellStart"/>
-      <w:r>
-        <w:t>double</w:t>
-      </w:r>
-      <w:proofErr w:type="spellEnd"/>
-      <w:r>
-        <w:t xml:space="preserve"> </w:t>
+      <w:r>
+        <w:t xml:space="preserve">long double </w:t>
       </w:r>
     </w:p>
     <w:p>
@@ -14592,15 +13539,8 @@
           <w:numId w:val="19"/>
         </w:numPr>
       </w:pPr>
-      <w:proofErr w:type="spellStart"/>
-      <w:proofErr w:type="gramStart"/>
-      <w:r>
-        <w:t>char</w:t>
-      </w:r>
-      <w:proofErr w:type="spellEnd"/>
-      <w:proofErr w:type="gramEnd"/>
-      <w:r>
-        <w:t xml:space="preserve"> </w:t>
+      <w:r>
+        <w:t xml:space="preserve">char </w:t>
       </w:r>
     </w:p>
     <w:p/>
@@ -14761,37 +13701,20 @@
       <w:r>
         <w:t xml:space="preserve">Início do </w:t>
       </w:r>
-      <w:proofErr w:type="spellStart"/>
       <w:r>
         <w:rPr>
           <w:i/>
         </w:rPr>
         <w:t>main</w:t>
       </w:r>
-      <w:proofErr w:type="spellEnd"/>
     </w:p>
     <w:p>
       <w:pPr>
         <w:ind w:firstLine="708"/>
         <w:jc w:val="both"/>
       </w:pPr>
-      <w:proofErr w:type="spellStart"/>
-      <w:proofErr w:type="gramStart"/>
-      <w:r>
-        <w:t>void</w:t>
-      </w:r>
-      <w:proofErr w:type="spellEnd"/>
-      <w:proofErr w:type="gramEnd"/>
-      <w:r>
-        <w:t xml:space="preserve"> </w:t>
-      </w:r>
-      <w:proofErr w:type="spellStart"/>
-      <w:r>
-        <w:t>main</w:t>
-      </w:r>
-      <w:proofErr w:type="spellEnd"/>
-      <w:r>
-        <w:t xml:space="preserve">() </w:t>
+      <w:r>
+        <w:t xml:space="preserve">void main() </w:t>
       </w:r>
     </w:p>
     <w:p>
@@ -14945,15 +13868,7 @@
     <w:p/>
     <w:p>
       <w:r>
-        <w:t xml:space="preserve">Para fechar uma classe ou o </w:t>
-      </w:r>
-      <w:proofErr w:type="spellStart"/>
-      <w:r>
-        <w:t>main</w:t>
-      </w:r>
-      <w:proofErr w:type="spellEnd"/>
-      <w:r>
-        <w:t>:</w:t>
+        <w:t>Para fechar uma classe ou o main:</w:t>
       </w:r>
     </w:p>
     <w:p>
@@ -14982,14 +13897,9 @@
       </w:pPr>
       <w:bookmarkStart w:id="32" w:name="_Toc356914931"/>
       <w:r>
-        <w:t xml:space="preserve">Condição </w:t>
-      </w:r>
-      <w:proofErr w:type="spellStart"/>
-      <w:r>
-        <w:t>if</w:t>
+        <w:t>Condição if</w:t>
       </w:r>
       <w:bookmarkEnd w:id="32"/>
-      <w:proofErr w:type="spellEnd"/>
     </w:p>
     <w:p>
       <w:r>
@@ -15045,13 +13955,9 @@
                                 <w:lang w:val="en-US"/>
                               </w:rPr>
                             </w:pPr>
-                            <w:proofErr w:type="spellStart"/>
-                            <w:proofErr w:type="gramStart"/>
                             <w:r>
                               <w:t>true</w:t>
                             </w:r>
-                            <w:proofErr w:type="spellEnd"/>
-                            <w:proofErr w:type="gramEnd"/>
                           </w:p>
                         </w:txbxContent>
                       </wps:txbx>
@@ -15153,11 +14059,9 @@
                             <w:pPr>
                               <w:jc w:val="center"/>
                             </w:pPr>
-                            <w:proofErr w:type="gramStart"/>
                             <w:r>
                               <w:t>condição</w:t>
                             </w:r>
-                            <w:proofErr w:type="gramEnd"/>
                           </w:p>
                         </w:txbxContent>
                       </wps:txbx>
@@ -15281,15 +14185,7 @@
     <w:p/>
     <w:p>
       <w:r>
-        <w:t xml:space="preserve"> </w:t>
-      </w:r>
-      <w:proofErr w:type="spellStart"/>
-      <w:r>
-        <w:t>If</w:t>
-      </w:r>
-      <w:proofErr w:type="spellEnd"/>
-      <w:r>
-        <w:t xml:space="preserve"> (</w:t>
+        <w:t xml:space="preserve"> If (</w:t>
       </w:r>
       <w:r>
         <w:rPr>
@@ -15349,22 +14245,9 @@
       </w:pPr>
       <w:bookmarkStart w:id="33" w:name="_Toc356914932"/>
       <w:r>
-        <w:t xml:space="preserve">Condição </w:t>
-      </w:r>
-      <w:proofErr w:type="spellStart"/>
-      <w:r>
-        <w:t>if</w:t>
-      </w:r>
-      <w:proofErr w:type="spellEnd"/>
-      <w:r>
-        <w:t xml:space="preserve"> </w:t>
-      </w:r>
-      <w:proofErr w:type="spellStart"/>
-      <w:r>
-        <w:t>else</w:t>
+        <w:t>Condição if else</w:t>
       </w:r>
       <w:bookmarkEnd w:id="33"/>
-      <w:proofErr w:type="spellEnd"/>
     </w:p>
     <w:p/>
     <w:p>
@@ -15424,11 +14307,9 @@
                             <w:pPr>
                               <w:jc w:val="center"/>
                             </w:pPr>
-                            <w:proofErr w:type="gramStart"/>
                             <w:r>
                               <w:t>condição</w:t>
                             </w:r>
-                            <w:proofErr w:type="gramEnd"/>
                           </w:p>
                         </w:txbxContent>
                       </wps:txbx>
@@ -15688,11 +14569,9 @@
                                 <w:lang w:val="en-US"/>
                               </w:rPr>
                             </w:pPr>
-                            <w:proofErr w:type="gramStart"/>
                             <w:r>
                               <w:t>false</w:t>
                             </w:r>
-                            <w:proofErr w:type="gramEnd"/>
                           </w:p>
                         </w:txbxContent>
                       </wps:txbx>
@@ -15794,13 +14673,9 @@
                                 <w:lang w:val="en-US"/>
                               </w:rPr>
                             </w:pPr>
-                            <w:proofErr w:type="spellStart"/>
-                            <w:proofErr w:type="gramStart"/>
                             <w:r>
                               <w:t>true</w:t>
                             </w:r>
-                            <w:proofErr w:type="spellEnd"/>
-                            <w:proofErr w:type="gramEnd"/>
                           </w:p>
                         </w:txbxContent>
                       </wps:txbx>
@@ -15863,13 +14738,8 @@
       </w:pPr>
     </w:p>
     <w:p>
-      <w:proofErr w:type="spellStart"/>
-      <w:r>
-        <w:t>If</w:t>
-      </w:r>
-      <w:proofErr w:type="spellEnd"/>
-      <w:r>
-        <w:t xml:space="preserve"> (</w:t>
+      <w:r>
+        <w:t>If (</w:t>
       </w:r>
       <w:r>
         <w:rPr>
@@ -15879,6 +14749,26 @@
       </w:r>
       <w:r>
         <w:t>) {</w:t>
+      </w:r>
+    </w:p>
+    <w:p>
+      <w:pPr>
+        <w:ind w:firstLine="708"/>
+      </w:pPr>
+      <w:r>
+        <w:rPr>
+          <w:color w:val="7F7F7F" w:themeColor="text1" w:themeTint="80"/>
+        </w:rPr>
+        <w:t>Instruções</w:t>
+      </w:r>
+    </w:p>
+    <w:p>
+      <w:r>
+        <w:tab/>
+        <w:t>}else</w:t>
+      </w:r>
+      <w:r>
+        <w:t>{</w:t>
       </w:r>
     </w:p>
     <w:p>
@@ -15897,33 +14787,6 @@
         <w:tab/>
         <w:t>}</w:t>
       </w:r>
-      <w:proofErr w:type="spellStart"/>
-      <w:proofErr w:type="gramStart"/>
-      <w:r>
-        <w:t>else</w:t>
-      </w:r>
-      <w:proofErr w:type="spellEnd"/>
-      <w:proofErr w:type="gramEnd"/>
-      <w:r>
-        <w:t>{</w:t>
-      </w:r>
-    </w:p>
-    <w:p>
-      <w:pPr>
-        <w:ind w:firstLine="708"/>
-      </w:pPr>
-      <w:r>
-        <w:rPr>
-          <w:color w:val="7F7F7F" w:themeColor="text1" w:themeTint="80"/>
-        </w:rPr>
-        <w:t>Instruções</w:t>
-      </w:r>
-    </w:p>
-    <w:p>
-      <w:r>
-        <w:tab/>
-        <w:t>}</w:t>
-      </w:r>
     </w:p>
     <w:p>
       <w:pPr>
@@ -15956,14 +14819,9 @@
         <w:t>Condição</w:t>
       </w:r>
       <w:r>
-        <w:t xml:space="preserve"> </w:t>
-      </w:r>
-      <w:proofErr w:type="spellStart"/>
-      <w:r>
-        <w:t>while</w:t>
+        <w:t xml:space="preserve"> while</w:t>
       </w:r>
       <w:bookmarkEnd w:id="34"/>
-      <w:proofErr w:type="spellEnd"/>
     </w:p>
     <w:p/>
     <w:p>
@@ -16023,11 +14881,9 @@
                             <w:pPr>
                               <w:jc w:val="center"/>
                             </w:pPr>
-                            <w:proofErr w:type="gramStart"/>
                             <w:r>
                               <w:t>condição</w:t>
                             </w:r>
-                            <w:proofErr w:type="gramEnd"/>
                           </w:p>
                         </w:txbxContent>
                       </wps:txbx>
@@ -16126,11 +14982,9 @@
                                 <w:lang w:val="en-US"/>
                               </w:rPr>
                             </w:pPr>
-                            <w:proofErr w:type="gramStart"/>
                             <w:r>
                               <w:t>false</w:t>
                             </w:r>
-                            <w:proofErr w:type="gramEnd"/>
                           </w:p>
                         </w:txbxContent>
                       </wps:txbx>
@@ -16371,13 +15225,9 @@
                                 <w:lang w:val="en-US"/>
                               </w:rPr>
                             </w:pPr>
-                            <w:proofErr w:type="spellStart"/>
-                            <w:proofErr w:type="gramStart"/>
                             <w:r>
                               <w:t>true</w:t>
                             </w:r>
-                            <w:proofErr w:type="spellEnd"/>
-                            <w:proofErr w:type="gramEnd"/>
                           </w:p>
                         </w:txbxContent>
                       </wps:txbx>
@@ -16482,11 +15332,9 @@
                             <w:pPr>
                               <w:jc w:val="center"/>
                             </w:pPr>
-                            <w:proofErr w:type="gramStart"/>
                             <w:r>
                               <w:t>instruções</w:t>
                             </w:r>
-                            <w:proofErr w:type="gramEnd"/>
                           </w:p>
                         </w:txbxContent>
                       </wps:txbx>
@@ -16670,18 +15518,15 @@
       </w:r>
     </w:p>
     <w:p>
-      <w:proofErr w:type="spellStart"/>
       <w:r>
         <w:t>While</w:t>
       </w:r>
-      <w:proofErr w:type="spellEnd"/>
       <w:r>
         <w:t xml:space="preserve"> </w:t>
       </w:r>
       <w:r>
         <w:t>(</w:t>
       </w:r>
-      <w:proofErr w:type="gramStart"/>
       <w:r>
         <w:rPr>
           <w:i/>
@@ -16691,7 +15536,6 @@
       <w:r>
         <w:t>){</w:t>
       </w:r>
-      <w:proofErr w:type="gramEnd"/>
     </w:p>
     <w:p>
       <w:pPr>
@@ -16748,14 +15592,9 @@
         <w:t xml:space="preserve">Condição </w:t>
       </w:r>
       <w:r>
-        <w:t xml:space="preserve">do </w:t>
-      </w:r>
-      <w:proofErr w:type="spellStart"/>
-      <w:r>
-        <w:t>while</w:t>
+        <w:t>do while</w:t>
       </w:r>
       <w:bookmarkEnd w:id="35"/>
-      <w:proofErr w:type="spellEnd"/>
     </w:p>
     <w:p/>
     <w:p>
@@ -17089,11 +15928,9 @@
                             <w:pPr>
                               <w:jc w:val="center"/>
                             </w:pPr>
-                            <w:proofErr w:type="gramStart"/>
                             <w:r>
                               <w:t>instruções</w:t>
                             </w:r>
-                            <w:proofErr w:type="gramEnd"/>
                           </w:p>
                         </w:txbxContent>
                       </wps:txbx>
@@ -17258,13 +16095,9 @@
                                 <w:lang w:val="en-US"/>
                               </w:rPr>
                             </w:pPr>
-                            <w:proofErr w:type="spellStart"/>
-                            <w:proofErr w:type="gramStart"/>
                             <w:r>
                               <w:t>true</w:t>
                             </w:r>
-                            <w:proofErr w:type="spellEnd"/>
-                            <w:proofErr w:type="gramEnd"/>
                           </w:p>
                         </w:txbxContent>
                       </wps:txbx>
@@ -17366,11 +16199,9 @@
                             <w:pPr>
                               <w:jc w:val="center"/>
                             </w:pPr>
-                            <w:proofErr w:type="gramStart"/>
                             <w:r>
                               <w:t>condição</w:t>
                             </w:r>
-                            <w:proofErr w:type="gramEnd"/>
                           </w:p>
                         </w:txbxContent>
                       </wps:txbx>
@@ -17471,11 +16302,9 @@
                                 <w:lang w:val="en-US"/>
                               </w:rPr>
                             </w:pPr>
-                            <w:proofErr w:type="gramStart"/>
                             <w:r>
                               <w:t>false</w:t>
                             </w:r>
-                            <w:proofErr w:type="gramEnd"/>
                           </w:p>
                         </w:txbxContent>
                       </wps:txbx>
@@ -17590,13 +16419,8 @@
     <w:p/>
     <w:p/>
     <w:p>
-      <w:proofErr w:type="gramStart"/>
-      <w:r>
-        <w:t>do</w:t>
-      </w:r>
-      <w:proofErr w:type="gramEnd"/>
-      <w:r>
-        <w:t>{</w:t>
+      <w:r>
+        <w:t>do{</w:t>
       </w:r>
     </w:p>
     <w:p>
@@ -17612,17 +16436,7 @@
     </w:p>
     <w:p>
       <w:r>
-        <w:t xml:space="preserve">      }</w:t>
-      </w:r>
-      <w:proofErr w:type="spellStart"/>
-      <w:proofErr w:type="gramStart"/>
-      <w:r>
-        <w:t>while</w:t>
-      </w:r>
-      <w:proofErr w:type="spellEnd"/>
-      <w:proofErr w:type="gramEnd"/>
-      <w:r>
-        <w:t>(</w:t>
+        <w:t xml:space="preserve">      }while(</w:t>
       </w:r>
       <w:r>
         <w:rPr>
@@ -17711,15 +16525,8 @@
       <w:pPr>
         <w:ind w:firstLine="708"/>
       </w:pPr>
-      <w:proofErr w:type="spellStart"/>
-      <w:proofErr w:type="gramStart"/>
-      <w:r>
-        <w:t>int</w:t>
-      </w:r>
-      <w:proofErr w:type="spellEnd"/>
-      <w:proofErr w:type="gramEnd"/>
-      <w:r>
-        <w:t xml:space="preserve"> e</w:t>
+      <w:r>
+        <w:t>int e</w:t>
       </w:r>
       <w:r>
         <w:t xml:space="preserve">xemplo()   { </w:t>
@@ -17759,25 +16566,10 @@
         <w:rPr>
           <w:i/>
         </w:rPr>
-        <w:t>e</w:t>
-      </w:r>
-      <w:r>
-        <w:rPr>
-          <w:i/>
-        </w:rPr>
-        <w:t xml:space="preserve">xemplo </w:t>
-      </w:r>
-      <w:r>
-        <w:t>com</w:t>
-      </w:r>
-      <w:r>
-        <w:t xml:space="preserve"> </w:t>
-      </w:r>
-      <w:r>
-        <w:t>um parâmetro</w:t>
-      </w:r>
-      <w:r>
-        <w:t xml:space="preserve"> de entrada:</w:t>
+        <w:t xml:space="preserve">exemplo </w:t>
+      </w:r>
+      <w:r>
+        <w:t>com um parâmetro de entrada:</w:t>
       </w:r>
     </w:p>
     <w:p>
@@ -17793,38 +16585,31 @@
           <w:noProof/>
           <w:lang w:eastAsia="pt-PT"/>
         </w:rPr>
-        <w:t>int exemplo</w:t>
-      </w:r>
-      <w:r>
+        <w:t>int exemplo(int k){</w:t>
+      </w:r>
+    </w:p>
+    <w:p>
+      <w:pPr>
+        <w:ind w:firstLine="708"/>
         <w:rPr>
           <w:noProof/>
           <w:lang w:eastAsia="pt-PT"/>
         </w:rPr>
-        <w:t>(int k){</w:t>
-      </w:r>
-    </w:p>
-    <w:p>
-      <w:pPr>
-        <w:ind w:firstLine="708"/>
+      </w:pPr>
+      <w:r>
         <w:rPr>
           <w:noProof/>
           <w:lang w:eastAsia="pt-PT"/>
         </w:rPr>
-      </w:pPr>
-      <w:r>
+        <w:t>}</w:t>
+      </w:r>
+    </w:p>
+    <w:p>
+      <w:pPr>
         <w:rPr>
           <w:noProof/>
           <w:lang w:eastAsia="pt-PT"/>
         </w:rPr>
-        <w:t>}</w:t>
-      </w:r>
-    </w:p>
-    <w:p>
-      <w:pPr>
-        <w:rPr>
-          <w:noProof/>
-          <w:lang w:eastAsia="pt-PT"/>
-        </w:rPr>
       </w:pPr>
       <w:r>
         <w:t xml:space="preserve">Definir função </w:t>
@@ -17836,13 +16621,7 @@
         <w:t xml:space="preserve">exemplo </w:t>
       </w:r>
       <w:r>
-        <w:t xml:space="preserve">com </w:t>
-      </w:r>
-      <w:r>
-        <w:t>dois</w:t>
-      </w:r>
-      <w:r>
-        <w:t xml:space="preserve"> parâmetro</w:t>
+        <w:t>com dois parâmetro</w:t>
       </w:r>
       <w:r>
         <w:t>s</w:t>
@@ -17864,21 +16643,7 @@
           <w:noProof/>
           <w:lang w:val="en-US" w:eastAsia="pt-PT"/>
         </w:rPr>
-        <w:t>int exemplo(int k</w:t>
-      </w:r>
-      <w:r>
-        <w:rPr>
-          <w:noProof/>
-          <w:lang w:val="en-US" w:eastAsia="pt-PT"/>
-        </w:rPr>
-        <w:t>, int j</w:t>
-      </w:r>
-      <w:r>
-        <w:rPr>
-          <w:noProof/>
-          <w:lang w:val="en-US" w:eastAsia="pt-PT"/>
-        </w:rPr>
-        <w:t>){</w:t>
+        <w:t>int exemplo(int k, int j){</w:t>
       </w:r>
     </w:p>
     <w:p>
@@ -17970,16 +16735,11 @@
       </w:r>
     </w:p>
     <w:p>
-      <w:proofErr w:type="gramStart"/>
       <w:r>
         <w:t>e</w:t>
       </w:r>
       <w:r>
-        <w:t>xemplo</w:t>
-      </w:r>
-      <w:proofErr w:type="gramEnd"/>
-      <w:r>
-        <w:t>(</w:t>
+        <w:t>xemplo(</w:t>
       </w:r>
       <w:r>
         <w:t>k</w:t>
@@ -18566,7 +17326,7 @@
             <w:bCs/>
             <w:noProof/>
           </w:rPr>
-          <w:t>17</w:t>
+          <w:t>3</w:t>
         </w:r>
         <w:r>
           <w:rPr>
@@ -18583,7 +17343,6 @@
           </w:rPr>
           <w:t xml:space="preserve"> | </w:t>
         </w:r>
-        <w:proofErr w:type="spellStart"/>
         <w:r>
           <w:rPr>
             <w:color w:val="7F7F7F" w:themeColor="background1" w:themeShade="7F"/>
@@ -18591,7 +17350,6 @@
           </w:rPr>
           <w:t>Page</w:t>
         </w:r>
-        <w:proofErr w:type="spellEnd"/>
       </w:p>
     </w:sdtContent>
   </w:sdt>
@@ -22005,7 +20763,7 @@
 </file>
 
 <file path=customXml/itemProps2.xml><?xml version="1.0" encoding="utf-8"?>
-<ds:datastoreItem xmlns:ds="http://schemas.openxmlformats.org/officeDocument/2006/customXml" ds:itemID="{4A0BF928-31ED-4CB3-B1CF-6B1F6685F783}">
+<ds:datastoreItem xmlns:ds="http://schemas.openxmlformats.org/officeDocument/2006/customXml" ds:itemID="{87D2C00A-C4A1-4EFE-B503-CFD2A8A426B5}">
   <ds:schemaRefs>
     <ds:schemaRef ds:uri="http://schemas.openxmlformats.org/officeDocument/2006/bibliography"/>
   </ds:schemaRefs>

</xml_diff>